<commit_message>
objectives update in progress
</commit_message>
<xml_diff>
--- a/PDD.docx
+++ b/PDD.docx
@@ -90,11 +90,9 @@
       <w:r>
         <w:t xml:space="preserve">The project was proposed by </w:t>
       </w:r>
-      <w:proofErr w:type="gramStart"/>
-      <w:r>
-        <w:t>myself</w:t>
-      </w:r>
-      <w:proofErr w:type="gramEnd"/>
+      <w:r>
+        <w:t>me.</w:t>
+      </w:r>
     </w:p>
     <w:p>
       <w:pPr>
@@ -172,7 +170,7 @@
         <w:t xml:space="preserve"> </w:t>
       </w:r>
       <w:r>
-        <w:t>*Insert principles here*</w:t>
+        <w:t xml:space="preserve">Challenge, Goals, Constraint, Reward, Punishment, Flow, Feedback and Storytelling. </w:t>
       </w:r>
     </w:p>
     <w:p>
@@ -218,7 +216,13 @@
         <w:t>,</w:t>
       </w:r>
       <w:r>
-        <w:t xml:space="preserve"> the Junior Programmer Pathway (Unity Learn, 2020), “Game Coding Complete” (</w:t>
+        <w:t xml:space="preserve"> the Junior Programmer Pathway (Unity Learn, 2020)</w:t>
+      </w:r>
+      <w:r>
+        <w:t xml:space="preserve"> and </w:t>
+      </w:r>
+      <w:r>
+        <w:t>“Game Coding Complete” (</w:t>
       </w:r>
       <w:r>
         <w:t>Mcshaffry, 2013</w:t>
@@ -227,10 +231,7 @@
         <w:t>)</w:t>
       </w:r>
       <w:r>
-        <w:t xml:space="preserve"> and </w:t>
-      </w:r>
-      <w:r>
-        <w:t>*INSERT ACADEMIC PAPER HERE*</w:t>
+        <w:t xml:space="preserve"> </w:t>
       </w:r>
     </w:p>
     <w:p/>
@@ -259,22 +260,7 @@
         <w:ind w:left="720"/>
       </w:pPr>
       <w:r>
-        <w:t xml:space="preserve">This game </w:t>
-      </w:r>
-      <w:r>
-        <w:t>will</w:t>
-      </w:r>
-      <w:r>
-        <w:t xml:space="preserve"> be a well-rounded </w:t>
-      </w:r>
-      <w:r>
-        <w:t>First</w:t>
-      </w:r>
-      <w:r>
-        <w:t>-person shooter incorporating a</w:t>
-      </w:r>
-      <w:r>
-        <w:t xml:space="preserve">t least 1 good example of each key game design principle. </w:t>
+        <w:t>To create a well-rounded first-person shooter in Unity incorporating at least 1 example of each game design principle mentioned and produce a write-up going in depth about each principle used.</w:t>
       </w:r>
     </w:p>
     <w:p>
@@ -282,34 +268,201 @@
         <w:t>Write-up</w:t>
       </w:r>
       <w:r>
-        <w:t xml:space="preserve"> objective:</w:t>
-      </w:r>
-    </w:p>
-    <w:p>
-      <w:r>
-        <w:tab/>
-        <w:t>-RE-DO WRITE UP OBJECTIVES</w:t>
-      </w:r>
-    </w:p>
-    <w:p>
-      <w:pPr>
-        <w:ind w:left="720"/>
-      </w:pPr>
-      <w:r>
-        <w:t xml:space="preserve">This project shall produce a write-up </w:t>
-      </w:r>
-      <w:r>
-        <w:t xml:space="preserve">of at least 10 </w:t>
-      </w:r>
-      <w:r>
-        <w:t>game design principles</w:t>
-      </w:r>
-      <w:r>
-        <w:t>, their necessity in games, good and bad examples of the principle, how to implement them into a game and how I have implemented them into my game</w:t>
-      </w:r>
-    </w:p>
-    <w:p>
-      <w:r>
+        <w:t xml:space="preserve"> Specific</w:t>
+      </w:r>
+      <w:r>
+        <w:t xml:space="preserve"> objective</w:t>
+      </w:r>
+      <w:r>
+        <w:t>s</w:t>
+      </w:r>
+      <w:r>
+        <w:t>:</w:t>
+      </w:r>
+    </w:p>
+    <w:p>
+      <w:pPr>
+        <w:pStyle w:val="ListParagraph"/>
+        <w:numPr>
+          <w:ilvl w:val="0"/>
+          <w:numId w:val="15"/>
+        </w:numPr>
+      </w:pPr>
+      <w:r>
+        <w:t>Produce a write-up of at least the following principles:</w:t>
+      </w:r>
+    </w:p>
+    <w:p>
+      <w:pPr>
+        <w:pStyle w:val="ListParagraph"/>
+        <w:numPr>
+          <w:ilvl w:val="1"/>
+          <w:numId w:val="15"/>
+        </w:numPr>
+      </w:pPr>
+      <w:r>
+        <w:t>Challenge</w:t>
+      </w:r>
+    </w:p>
+    <w:p>
+      <w:pPr>
+        <w:pStyle w:val="ListParagraph"/>
+        <w:numPr>
+          <w:ilvl w:val="1"/>
+          <w:numId w:val="15"/>
+        </w:numPr>
+      </w:pPr>
+      <w:r>
+        <w:t>Goals</w:t>
+      </w:r>
+    </w:p>
+    <w:p>
+      <w:pPr>
+        <w:pStyle w:val="ListParagraph"/>
+        <w:numPr>
+          <w:ilvl w:val="1"/>
+          <w:numId w:val="15"/>
+        </w:numPr>
+      </w:pPr>
+      <w:r>
+        <w:t>Constraint</w:t>
+      </w:r>
+    </w:p>
+    <w:p>
+      <w:pPr>
+        <w:pStyle w:val="ListParagraph"/>
+        <w:numPr>
+          <w:ilvl w:val="1"/>
+          <w:numId w:val="15"/>
+        </w:numPr>
+      </w:pPr>
+      <w:r>
+        <w:t>Reward</w:t>
+      </w:r>
+    </w:p>
+    <w:p>
+      <w:pPr>
+        <w:pStyle w:val="ListParagraph"/>
+        <w:numPr>
+          <w:ilvl w:val="1"/>
+          <w:numId w:val="15"/>
+        </w:numPr>
+      </w:pPr>
+      <w:r>
+        <w:t>Punishment</w:t>
+      </w:r>
+    </w:p>
+    <w:p>
+      <w:pPr>
+        <w:pStyle w:val="ListParagraph"/>
+        <w:numPr>
+          <w:ilvl w:val="1"/>
+          <w:numId w:val="15"/>
+        </w:numPr>
+      </w:pPr>
+      <w:r>
+        <w:t>Flow</w:t>
+      </w:r>
+    </w:p>
+    <w:p>
+      <w:pPr>
+        <w:pStyle w:val="ListParagraph"/>
+        <w:numPr>
+          <w:ilvl w:val="1"/>
+          <w:numId w:val="15"/>
+        </w:numPr>
+      </w:pPr>
+      <w:r>
+        <w:t>Feedback</w:t>
+      </w:r>
+    </w:p>
+    <w:p>
+      <w:pPr>
+        <w:pStyle w:val="ListParagraph"/>
+        <w:numPr>
+          <w:ilvl w:val="1"/>
+          <w:numId w:val="15"/>
+        </w:numPr>
+      </w:pPr>
+      <w:r>
+        <w:t>Storytelling</w:t>
+      </w:r>
+    </w:p>
+    <w:p>
+      <w:pPr>
+        <w:pStyle w:val="ListParagraph"/>
+        <w:numPr>
+          <w:ilvl w:val="0"/>
+          <w:numId w:val="15"/>
+        </w:numPr>
+      </w:pPr>
+      <w:r>
+        <w:t>For each principle I will have a section for:</w:t>
+      </w:r>
+    </w:p>
+    <w:p>
+      <w:pPr>
+        <w:pStyle w:val="ListParagraph"/>
+        <w:numPr>
+          <w:ilvl w:val="1"/>
+          <w:numId w:val="15"/>
+        </w:numPr>
+      </w:pPr>
+      <w:r>
+        <w:t>The necessity of the principle in games</w:t>
+      </w:r>
+    </w:p>
+    <w:p>
+      <w:pPr>
+        <w:pStyle w:val="ListParagraph"/>
+        <w:numPr>
+          <w:ilvl w:val="1"/>
+          <w:numId w:val="15"/>
+        </w:numPr>
+      </w:pPr>
+      <w:r>
+        <w:t>Good and bad examples of the principle</w:t>
+      </w:r>
+    </w:p>
+    <w:p>
+      <w:pPr>
+        <w:pStyle w:val="ListParagraph"/>
+        <w:numPr>
+          <w:ilvl w:val="1"/>
+          <w:numId w:val="15"/>
+        </w:numPr>
+      </w:pPr>
+      <w:r>
+        <w:t xml:space="preserve">Potential ways to implement the principle into </w:t>
+      </w:r>
+      <w:proofErr w:type="gramStart"/>
+      <w:r>
+        <w:t>games</w:t>
+      </w:r>
+      <w:proofErr w:type="gramEnd"/>
+      <w:r>
+        <w:t xml:space="preserve"> </w:t>
+      </w:r>
+    </w:p>
+    <w:p>
+      <w:pPr>
+        <w:pStyle w:val="ListParagraph"/>
+        <w:numPr>
+          <w:ilvl w:val="1"/>
+          <w:numId w:val="15"/>
+        </w:numPr>
+      </w:pPr>
+      <w:r>
+        <w:t>How I have implemented the principle in my game</w:t>
+      </w:r>
+    </w:p>
+    <w:p/>
+    <w:p/>
+    <w:p/>
+    <w:p/>
+    <w:p>
+      <w:r>
+        <w:lastRenderedPageBreak/>
         <w:t>Game-Specific Objectives</w:t>
       </w:r>
       <w:r>
@@ -592,7 +745,6 @@
         </w:numPr>
       </w:pPr>
       <w:r>
-        <w:lastRenderedPageBreak/>
         <w:t>3 traversable buildings</w:t>
       </w:r>
     </w:p>
@@ -614,11 +766,35 @@
         <w:t>th</w:t>
       </w:r>
       <w:r>
-        <w:t xml:space="preserve"> building, inaccessible but occupied by enemy </w:t>
+        <w:t xml:space="preserve"> building, inaccessible but occupied by enemy snipers</w:t>
+      </w:r>
+    </w:p>
+    <w:p>
+      <w:pPr>
+        <w:pStyle w:val="ListParagraph"/>
+        <w:numPr>
+          <w:ilvl w:val="2"/>
+          <w:numId w:val="11"/>
+        </w:numPr>
+      </w:pPr>
+      <w:r>
+        <w:t>loot chests</w:t>
+      </w:r>
+    </w:p>
+    <w:p>
+      <w:pPr>
+        <w:pStyle w:val="ListParagraph"/>
+        <w:numPr>
+          <w:ilvl w:val="2"/>
+          <w:numId w:val="11"/>
+        </w:numPr>
+      </w:pPr>
+      <w:r>
+        <w:t xml:space="preserve">4 different types of enemies including the main </w:t>
       </w:r>
       <w:proofErr w:type="gramStart"/>
       <w:r>
-        <w:t>snipers</w:t>
+        <w:t>boss</w:t>
       </w:r>
       <w:proofErr w:type="gramEnd"/>
     </w:p>
@@ -631,23 +807,35 @@
         </w:numPr>
       </w:pPr>
       <w:r>
-        <w:t>loot chests</w:t>
-      </w:r>
-    </w:p>
-    <w:p>
-      <w:pPr>
-        <w:pStyle w:val="ListParagraph"/>
-        <w:numPr>
-          <w:ilvl w:val="2"/>
-          <w:numId w:val="11"/>
-        </w:numPr>
-      </w:pPr>
-      <w:r>
-        <w:t xml:space="preserve">4 different types of enemies including the main </w:t>
+        <w:t>at least 2 hidden secrets, rewarding players who explore</w:t>
+      </w:r>
+    </w:p>
+    <w:p>
+      <w:pPr>
+        <w:pStyle w:val="ListParagraph"/>
+        <w:numPr>
+          <w:ilvl w:val="0"/>
+          <w:numId w:val="11"/>
+        </w:numPr>
+      </w:pPr>
+      <w:r>
+        <w:t>Objectives for Enemies:</w:t>
+      </w:r>
+    </w:p>
+    <w:p>
+      <w:pPr>
+        <w:pStyle w:val="ListParagraph"/>
+        <w:numPr>
+          <w:ilvl w:val="1"/>
+          <w:numId w:val="11"/>
+        </w:numPr>
+      </w:pPr>
+      <w:r>
+        <w:t xml:space="preserve">There should be 4 types of </w:t>
       </w:r>
       <w:proofErr w:type="gramStart"/>
       <w:r>
-        <w:t>boss</w:t>
+        <w:t>enemies</w:t>
       </w:r>
       <w:proofErr w:type="gramEnd"/>
     </w:p>
@@ -655,18 +843,281 @@
       <w:pPr>
         <w:pStyle w:val="ListParagraph"/>
         <w:numPr>
-          <w:ilvl w:val="2"/>
-          <w:numId w:val="11"/>
-        </w:numPr>
-      </w:pPr>
-      <w:r>
-        <w:t xml:space="preserve">at least 2 hidden secrets, rewarding players who </w:t>
+          <w:ilvl w:val="1"/>
+          <w:numId w:val="11"/>
+        </w:numPr>
+      </w:pPr>
+      <w:r>
+        <w:t>The small enemy should</w:t>
+      </w:r>
+      <w:r>
+        <w:t>:</w:t>
+      </w:r>
+    </w:p>
+    <w:p>
+      <w:pPr>
+        <w:pStyle w:val="ListParagraph"/>
+        <w:numPr>
+          <w:ilvl w:val="2"/>
+          <w:numId w:val="11"/>
+        </w:numPr>
+      </w:pPr>
+      <w:r>
+        <w:t xml:space="preserve">be easy to </w:t>
       </w:r>
       <w:proofErr w:type="gramStart"/>
       <w:r>
-        <w:t>explore</w:t>
+        <w:t>kil</w:t>
+      </w:r>
+      <w:r>
+        <w:t>l</w:t>
       </w:r>
       <w:proofErr w:type="gramEnd"/>
+      <w:r>
+        <w:t xml:space="preserve"> </w:t>
+      </w:r>
+    </w:p>
+    <w:p>
+      <w:pPr>
+        <w:pStyle w:val="ListParagraph"/>
+        <w:numPr>
+          <w:ilvl w:val="2"/>
+          <w:numId w:val="11"/>
+        </w:numPr>
+      </w:pPr>
+      <w:r>
+        <w:t xml:space="preserve">unintelligent </w:t>
+      </w:r>
+    </w:p>
+    <w:p>
+      <w:pPr>
+        <w:pStyle w:val="ListParagraph"/>
+        <w:numPr>
+          <w:ilvl w:val="2"/>
+          <w:numId w:val="11"/>
+        </w:numPr>
+      </w:pPr>
+      <w:r>
+        <w:t xml:space="preserve">utilise small </w:t>
+      </w:r>
+      <w:proofErr w:type="gramStart"/>
+      <w:r>
+        <w:t>weapons</w:t>
+      </w:r>
+      <w:proofErr w:type="gramEnd"/>
+    </w:p>
+    <w:p>
+      <w:pPr>
+        <w:pStyle w:val="ListParagraph"/>
+        <w:numPr>
+          <w:ilvl w:val="1"/>
+          <w:numId w:val="11"/>
+        </w:numPr>
+      </w:pPr>
+      <w:r>
+        <w:t>The medium enemy should</w:t>
+      </w:r>
+      <w:r>
+        <w:t>:</w:t>
+      </w:r>
+      <w:r>
+        <w:t xml:space="preserve"> </w:t>
+      </w:r>
+    </w:p>
+    <w:p>
+      <w:pPr>
+        <w:pStyle w:val="ListParagraph"/>
+        <w:numPr>
+          <w:ilvl w:val="2"/>
+          <w:numId w:val="11"/>
+        </w:numPr>
+      </w:pPr>
+      <w:r>
+        <w:t xml:space="preserve">have the same health as the player </w:t>
+      </w:r>
+    </w:p>
+    <w:p>
+      <w:pPr>
+        <w:pStyle w:val="ListParagraph"/>
+        <w:numPr>
+          <w:ilvl w:val="2"/>
+          <w:numId w:val="11"/>
+        </w:numPr>
+      </w:pPr>
+      <w:r>
+        <w:t xml:space="preserve">should be slower than the </w:t>
+      </w:r>
+      <w:proofErr w:type="gramStart"/>
+      <w:r>
+        <w:t>player</w:t>
+      </w:r>
+      <w:proofErr w:type="gramEnd"/>
+    </w:p>
+    <w:p>
+      <w:pPr>
+        <w:pStyle w:val="ListParagraph"/>
+        <w:numPr>
+          <w:ilvl w:val="2"/>
+          <w:numId w:val="11"/>
+        </w:numPr>
+      </w:pPr>
+      <w:r>
+        <w:t xml:space="preserve">try to use cover </w:t>
+      </w:r>
+      <w:proofErr w:type="gramStart"/>
+      <w:r>
+        <w:t>occasionally</w:t>
+      </w:r>
+      <w:proofErr w:type="gramEnd"/>
+    </w:p>
+    <w:p>
+      <w:pPr>
+        <w:pStyle w:val="ListParagraph"/>
+        <w:numPr>
+          <w:ilvl w:val="1"/>
+          <w:numId w:val="11"/>
+        </w:numPr>
+      </w:pPr>
+      <w:r>
+        <w:t>The strong enemy should</w:t>
+      </w:r>
+      <w:r>
+        <w:t xml:space="preserve">: </w:t>
+      </w:r>
+    </w:p>
+    <w:p>
+      <w:pPr>
+        <w:pStyle w:val="ListParagraph"/>
+        <w:numPr>
+          <w:ilvl w:val="2"/>
+          <w:numId w:val="11"/>
+        </w:numPr>
+      </w:pPr>
+      <w:r>
+        <w:t xml:space="preserve">have more health than the </w:t>
+      </w:r>
+      <w:proofErr w:type="gramStart"/>
+      <w:r>
+        <w:t>player</w:t>
+      </w:r>
+      <w:proofErr w:type="gramEnd"/>
+    </w:p>
+    <w:p>
+      <w:pPr>
+        <w:pStyle w:val="ListParagraph"/>
+        <w:numPr>
+          <w:ilvl w:val="2"/>
+          <w:numId w:val="11"/>
+        </w:numPr>
+      </w:pPr>
+      <w:r>
+        <w:t xml:space="preserve">should be </w:t>
+      </w:r>
+      <w:proofErr w:type="gramStart"/>
+      <w:r>
+        <w:t>quick</w:t>
+      </w:r>
+      <w:proofErr w:type="gramEnd"/>
+    </w:p>
+    <w:p>
+      <w:pPr>
+        <w:pStyle w:val="ListParagraph"/>
+        <w:numPr>
+          <w:ilvl w:val="2"/>
+          <w:numId w:val="11"/>
+        </w:numPr>
+      </w:pPr>
+      <w:r>
+        <w:t>should be able to use a wide range of weapons</w:t>
+      </w:r>
+    </w:p>
+    <w:p>
+      <w:pPr>
+        <w:pStyle w:val="ListParagraph"/>
+        <w:numPr>
+          <w:ilvl w:val="2"/>
+          <w:numId w:val="11"/>
+        </w:numPr>
+      </w:pPr>
+      <w:r>
+        <w:t xml:space="preserve">should be intelligent </w:t>
+      </w:r>
+      <w:r>
+        <w:t xml:space="preserve">and </w:t>
+      </w:r>
+      <w:r>
+        <w:t xml:space="preserve">always use </w:t>
+      </w:r>
+      <w:proofErr w:type="gramStart"/>
+      <w:r>
+        <w:t>cover</w:t>
+      </w:r>
+      <w:proofErr w:type="gramEnd"/>
+    </w:p>
+    <w:p>
+      <w:pPr>
+        <w:pStyle w:val="ListParagraph"/>
+        <w:numPr>
+          <w:ilvl w:val="1"/>
+          <w:numId w:val="11"/>
+        </w:numPr>
+      </w:pPr>
+      <w:r>
+        <w:t>The boss should</w:t>
+      </w:r>
+      <w:r>
+        <w:t xml:space="preserve">: </w:t>
+      </w:r>
+    </w:p>
+    <w:p>
+      <w:pPr>
+        <w:pStyle w:val="ListParagraph"/>
+        <w:numPr>
+          <w:ilvl w:val="2"/>
+          <w:numId w:val="11"/>
+        </w:numPr>
+      </w:pPr>
+      <w:r>
+        <w:t xml:space="preserve">have </w:t>
+      </w:r>
+      <w:r>
+        <w:t>at least 4 different attacks</w:t>
+      </w:r>
+      <w:r>
+        <w:t xml:space="preserve"> </w:t>
+      </w:r>
+    </w:p>
+    <w:p>
+      <w:pPr>
+        <w:pStyle w:val="ListParagraph"/>
+        <w:numPr>
+          <w:ilvl w:val="2"/>
+          <w:numId w:val="11"/>
+        </w:numPr>
+      </w:pPr>
+      <w:r>
+        <w:t xml:space="preserve">have 2000 </w:t>
+      </w:r>
+      <w:proofErr w:type="gramStart"/>
+      <w:r>
+        <w:t>health</w:t>
+      </w:r>
+      <w:proofErr w:type="gramEnd"/>
+      <w:r>
+        <w:t xml:space="preserve"> </w:t>
+      </w:r>
+    </w:p>
+    <w:p>
+      <w:pPr>
+        <w:pStyle w:val="ListParagraph"/>
+        <w:numPr>
+          <w:ilvl w:val="2"/>
+          <w:numId w:val="11"/>
+        </w:numPr>
+      </w:pPr>
+      <w:r>
+        <w:t>get more aggressive the lower its health gets</w:t>
+      </w:r>
     </w:p>
     <w:p>
       <w:pPr>
@@ -677,7 +1128,7 @@
         </w:numPr>
       </w:pPr>
       <w:r>
-        <w:t>Objectives for Enemies:</w:t>
+        <w:t>Objectives for Progression:</w:t>
       </w:r>
     </w:p>
     <w:p>
@@ -689,13 +1140,140 @@
         </w:numPr>
       </w:pPr>
       <w:r>
-        <w:t xml:space="preserve">There should be 4 types of </w:t>
+        <w:t>The player should</w:t>
+      </w:r>
+      <w:r>
+        <w:t xml:space="preserve">: </w:t>
+      </w:r>
+    </w:p>
+    <w:p>
+      <w:pPr>
+        <w:pStyle w:val="ListParagraph"/>
+        <w:numPr>
+          <w:ilvl w:val="2"/>
+          <w:numId w:val="11"/>
+        </w:numPr>
+      </w:pPr>
+      <w:r>
+        <w:t xml:space="preserve">receive </w:t>
+      </w:r>
+      <w:proofErr w:type="spellStart"/>
+      <w:r>
+        <w:t>xp</w:t>
+      </w:r>
+      <w:proofErr w:type="spellEnd"/>
+      <w:r>
+        <w:t xml:space="preserve"> for every </w:t>
       </w:r>
       <w:proofErr w:type="gramStart"/>
       <w:r>
-        <w:t>enemies</w:t>
+        <w:t>kill</w:t>
       </w:r>
       <w:proofErr w:type="gramEnd"/>
+      <w:r>
+        <w:t xml:space="preserve"> </w:t>
+      </w:r>
+    </w:p>
+    <w:p>
+      <w:pPr>
+        <w:pStyle w:val="ListParagraph"/>
+        <w:numPr>
+          <w:ilvl w:val="2"/>
+          <w:numId w:val="11"/>
+        </w:numPr>
+      </w:pPr>
+      <w:r>
+        <w:t xml:space="preserve">receive </w:t>
+      </w:r>
+      <w:proofErr w:type="spellStart"/>
+      <w:r>
+        <w:t>xp</w:t>
+      </w:r>
+      <w:proofErr w:type="spellEnd"/>
+      <w:r>
+        <w:t xml:space="preserve"> for every chest </w:t>
+      </w:r>
+      <w:proofErr w:type="gramStart"/>
+      <w:r>
+        <w:t>opened</w:t>
+      </w:r>
+      <w:proofErr w:type="gramEnd"/>
+    </w:p>
+    <w:p>
+      <w:pPr>
+        <w:pStyle w:val="ListParagraph"/>
+        <w:numPr>
+          <w:ilvl w:val="2"/>
+          <w:numId w:val="11"/>
+        </w:numPr>
+      </w:pPr>
+      <w:r>
+        <w:t>potentially level up 5 times</w:t>
+      </w:r>
+    </w:p>
+    <w:p>
+      <w:pPr>
+        <w:pStyle w:val="ListParagraph"/>
+        <w:numPr>
+          <w:ilvl w:val="2"/>
+          <w:numId w:val="11"/>
+        </w:numPr>
+      </w:pPr>
+      <w:r>
+        <w:t xml:space="preserve">level up based on </w:t>
+      </w:r>
+      <w:proofErr w:type="spellStart"/>
+      <w:r>
+        <w:t>xp</w:t>
+      </w:r>
+      <w:proofErr w:type="spellEnd"/>
+      <w:r>
+        <w:t xml:space="preserve"> </w:t>
+      </w:r>
+      <w:proofErr w:type="gramStart"/>
+      <w:r>
+        <w:t>earned</w:t>
+      </w:r>
+      <w:proofErr w:type="gramEnd"/>
+    </w:p>
+    <w:p>
+      <w:pPr>
+        <w:pStyle w:val="ListParagraph"/>
+        <w:numPr>
+          <w:ilvl w:val="2"/>
+          <w:numId w:val="11"/>
+        </w:numPr>
+      </w:pPr>
+      <w:r>
+        <w:lastRenderedPageBreak/>
+        <w:t xml:space="preserve">receive unlocks after every </w:t>
+      </w:r>
+      <w:proofErr w:type="gramStart"/>
+      <w:r>
+        <w:t>level</w:t>
+      </w:r>
+      <w:proofErr w:type="gramEnd"/>
+      <w:r>
+        <w:t xml:space="preserve"> </w:t>
+      </w:r>
+    </w:p>
+    <w:p>
+      <w:pPr>
+        <w:pStyle w:val="ListParagraph"/>
+        <w:numPr>
+          <w:ilvl w:val="0"/>
+          <w:numId w:val="11"/>
+        </w:numPr>
+      </w:pPr>
+      <w:r>
+        <w:t>Objectives for Visual</w:t>
+      </w:r>
+      <w:r>
+        <w:t>s</w:t>
+      </w:r>
+      <w:r>
+        <w:t>:</w:t>
+      </w:r>
     </w:p>
     <w:p>
       <w:pPr>
@@ -706,7 +1284,7 @@
         </w:numPr>
       </w:pPr>
       <w:r>
-        <w:t>The small enemy should</w:t>
+        <w:t>There should be a</w:t>
       </w:r>
       <w:r>
         <w:t>:</w:t>
@@ -721,16 +1299,179 @@
         </w:numPr>
       </w:pPr>
       <w:r>
-        <w:t xml:space="preserve">be easy to </w:t>
+        <w:t>visual hitmaker when the player shoots an enemy</w:t>
+      </w:r>
+    </w:p>
+    <w:p>
+      <w:pPr>
+        <w:pStyle w:val="ListParagraph"/>
+        <w:numPr>
+          <w:ilvl w:val="2"/>
+          <w:numId w:val="11"/>
+        </w:numPr>
+      </w:pPr>
+      <w:r>
+        <w:t>visible difference in the hitmaker when the player hits a headshot</w:t>
+      </w:r>
+    </w:p>
+    <w:p>
+      <w:pPr>
+        <w:pStyle w:val="ListParagraph"/>
+        <w:numPr>
+          <w:ilvl w:val="2"/>
+          <w:numId w:val="11"/>
+        </w:numPr>
+      </w:pPr>
+      <w:r>
+        <w:t xml:space="preserve">visual displayed when </w:t>
+      </w:r>
+      <w:r>
+        <w:t>either a player or enemy</w:t>
+      </w:r>
+      <w:r>
+        <w:t xml:space="preserve"> fires their weapon</w:t>
+      </w:r>
+    </w:p>
+    <w:p>
+      <w:pPr>
+        <w:pStyle w:val="ListParagraph"/>
+        <w:numPr>
+          <w:ilvl w:val="2"/>
+          <w:numId w:val="11"/>
+        </w:numPr>
+      </w:pPr>
+      <w:r>
+        <w:t xml:space="preserve">visual to inform the player they have levelled </w:t>
       </w:r>
       <w:proofErr w:type="gramStart"/>
       <w:r>
-        <w:t>kil</w:t>
-      </w:r>
-      <w:r>
-        <w:t>l</w:t>
+        <w:t>up</w:t>
       </w:r>
       <w:proofErr w:type="gramEnd"/>
+    </w:p>
+    <w:p>
+      <w:pPr>
+        <w:pStyle w:val="ListParagraph"/>
+        <w:numPr>
+          <w:ilvl w:val="2"/>
+          <w:numId w:val="11"/>
+        </w:numPr>
+      </w:pPr>
+      <w:r>
+        <w:t>visual for throwable explosions</w:t>
+      </w:r>
+    </w:p>
+    <w:p>
+      <w:pPr>
+        <w:pStyle w:val="ListParagraph"/>
+        <w:numPr>
+          <w:ilvl w:val="0"/>
+          <w:numId w:val="11"/>
+        </w:numPr>
+      </w:pPr>
+      <w:r>
+        <w:t>Objectives for Loot:</w:t>
+      </w:r>
+    </w:p>
+    <w:p>
+      <w:pPr>
+        <w:pStyle w:val="ListParagraph"/>
+        <w:numPr>
+          <w:ilvl w:val="1"/>
+          <w:numId w:val="11"/>
+        </w:numPr>
+      </w:pPr>
+      <w:r>
+        <w:t>There should be</w:t>
+      </w:r>
+      <w:r>
+        <w:t xml:space="preserve">: </w:t>
+      </w:r>
+    </w:p>
+    <w:p>
+      <w:pPr>
+        <w:pStyle w:val="ListParagraph"/>
+        <w:numPr>
+          <w:ilvl w:val="2"/>
+          <w:numId w:val="11"/>
+        </w:numPr>
+      </w:pPr>
+      <w:r>
+        <w:t>a chance of ammo being dropped when an enemy dies</w:t>
+      </w:r>
+    </w:p>
+    <w:p>
+      <w:pPr>
+        <w:pStyle w:val="ListParagraph"/>
+        <w:numPr>
+          <w:ilvl w:val="2"/>
+          <w:numId w:val="11"/>
+        </w:numPr>
+      </w:pPr>
+      <w:r>
+        <w:t xml:space="preserve">a chance of a weapon being dropped when an enemy </w:t>
+      </w:r>
+      <w:proofErr w:type="gramStart"/>
+      <w:r>
+        <w:t>dies</w:t>
+      </w:r>
+      <w:proofErr w:type="gramEnd"/>
+    </w:p>
+    <w:p>
+      <w:pPr>
+        <w:pStyle w:val="ListParagraph"/>
+        <w:numPr>
+          <w:ilvl w:val="1"/>
+          <w:numId w:val="11"/>
+        </w:numPr>
+      </w:pPr>
+      <w:r>
+        <w:t>The chests should</w:t>
+      </w:r>
+      <w:r>
+        <w:t xml:space="preserve">: </w:t>
+      </w:r>
+    </w:p>
+    <w:p>
+      <w:pPr>
+        <w:pStyle w:val="ListParagraph"/>
+        <w:numPr>
+          <w:ilvl w:val="2"/>
+          <w:numId w:val="11"/>
+        </w:numPr>
+      </w:pPr>
+      <w:r>
+        <w:t xml:space="preserve">drop some ammo as </w:t>
+      </w:r>
+      <w:proofErr w:type="gramStart"/>
+      <w:r>
+        <w:t>standard</w:t>
+      </w:r>
+      <w:proofErr w:type="gramEnd"/>
+    </w:p>
+    <w:p>
+      <w:pPr>
+        <w:pStyle w:val="ListParagraph"/>
+        <w:numPr>
+          <w:ilvl w:val="2"/>
+          <w:numId w:val="11"/>
+        </w:numPr>
+      </w:pPr>
+      <w:r>
+        <w:t>drop additional items such as health packs or ammo refills occasionally on chance</w:t>
+      </w:r>
+    </w:p>
+    <w:p>
+      <w:pPr>
+        <w:pStyle w:val="ListParagraph"/>
+        <w:numPr>
+          <w:ilvl w:val="0"/>
+          <w:numId w:val="11"/>
+        </w:numPr>
+      </w:pPr>
+      <w:r>
+        <w:t>Objectives for HUD:</w:t>
+      </w:r>
       <w:r>
         <w:t xml:space="preserve"> </w:t>
       </w:r>
@@ -739,28 +1480,37 @@
       <w:pPr>
         <w:pStyle w:val="ListParagraph"/>
         <w:numPr>
-          <w:ilvl w:val="2"/>
-          <w:numId w:val="11"/>
-        </w:numPr>
-      </w:pPr>
-      <w:r>
-        <w:t xml:space="preserve">unintelligent </w:t>
-      </w:r>
-    </w:p>
-    <w:p>
-      <w:pPr>
-        <w:pStyle w:val="ListParagraph"/>
-        <w:numPr>
-          <w:ilvl w:val="2"/>
-          <w:numId w:val="11"/>
-        </w:numPr>
-      </w:pPr>
-      <w:r>
-        <w:t xml:space="preserve">utilise small </w:t>
+          <w:ilvl w:val="1"/>
+          <w:numId w:val="11"/>
+        </w:numPr>
+      </w:pPr>
+      <w:r>
+        <w:t>The HUD should</w:t>
+      </w:r>
+      <w:r>
+        <w:t xml:space="preserve">: </w:t>
+      </w:r>
+    </w:p>
+    <w:p>
+      <w:pPr>
+        <w:pStyle w:val="ListParagraph"/>
+        <w:numPr>
+          <w:ilvl w:val="2"/>
+          <w:numId w:val="11"/>
+        </w:numPr>
+      </w:pPr>
+      <w:r>
+        <w:t xml:space="preserve">display the </w:t>
+      </w:r>
+      <w:r>
+        <w:t>player’s</w:t>
+      </w:r>
+      <w:r>
+        <w:t xml:space="preserve"> </w:t>
       </w:r>
       <w:proofErr w:type="gramStart"/>
       <w:r>
-        <w:t>weapons</w:t>
+        <w:t>level</w:t>
       </w:r>
       <w:proofErr w:type="gramEnd"/>
     </w:p>
@@ -768,1186 +1518,486 @@
       <w:pPr>
         <w:pStyle w:val="ListParagraph"/>
         <w:numPr>
+          <w:ilvl w:val="2"/>
+          <w:numId w:val="11"/>
+        </w:numPr>
+      </w:pPr>
+      <w:r>
+        <w:t>display the ammo of the current gun</w:t>
+      </w:r>
+    </w:p>
+    <w:p>
+      <w:pPr>
+        <w:pStyle w:val="ListParagraph"/>
+        <w:numPr>
+          <w:ilvl w:val="2"/>
+          <w:numId w:val="11"/>
+        </w:numPr>
+      </w:pPr>
+      <w:r>
+        <w:t xml:space="preserve">display a </w:t>
+      </w:r>
+      <w:proofErr w:type="gramStart"/>
+      <w:r>
+        <w:t>mini-map</w:t>
+      </w:r>
+      <w:proofErr w:type="gramEnd"/>
+      <w:r>
+        <w:t xml:space="preserve"> of where the player is </w:t>
+      </w:r>
+    </w:p>
+    <w:p>
+      <w:pPr>
+        <w:pStyle w:val="ListParagraph"/>
+        <w:numPr>
+          <w:ilvl w:val="2"/>
+          <w:numId w:val="11"/>
+        </w:numPr>
+      </w:pPr>
+      <w:r>
+        <w:t xml:space="preserve">display a </w:t>
+      </w:r>
+      <w:proofErr w:type="gramStart"/>
+      <w:r>
+        <w:t>compass</w:t>
+      </w:r>
+      <w:proofErr w:type="gramEnd"/>
+    </w:p>
+    <w:p>
+      <w:pPr>
+        <w:pStyle w:val="ListParagraph"/>
+        <w:numPr>
+          <w:ilvl w:val="2"/>
+          <w:numId w:val="11"/>
+        </w:numPr>
+      </w:pPr>
+      <w:r>
+        <w:t xml:space="preserve">display </w:t>
+      </w:r>
+      <w:r>
+        <w:t xml:space="preserve">a crosshair for the </w:t>
+      </w:r>
+      <w:r>
+        <w:t>player’s</w:t>
+      </w:r>
+      <w:r>
+        <w:t xml:space="preserve"> gun, the crosshair should change based on the gun</w:t>
+      </w:r>
+    </w:p>
+    <w:p>
+      <w:pPr>
+        <w:pStyle w:val="ListParagraph"/>
+        <w:numPr>
+          <w:ilvl w:val="2"/>
+          <w:numId w:val="11"/>
+        </w:numPr>
+      </w:pPr>
+      <w:r>
+        <w:t xml:space="preserve">disappear when the player aims down sights with the </w:t>
+      </w:r>
+      <w:proofErr w:type="gramStart"/>
+      <w:r>
+        <w:t>gun</w:t>
+      </w:r>
+      <w:proofErr w:type="gramEnd"/>
+    </w:p>
+    <w:p>
+      <w:pPr>
+        <w:ind w:left="720"/>
+      </w:pPr>
+    </w:p>
+    <w:p>
+      <w:pPr>
+        <w:pStyle w:val="ListParagraph"/>
+        <w:numPr>
+          <w:ilvl w:val="0"/>
+          <w:numId w:val="11"/>
+        </w:numPr>
+      </w:pPr>
+      <w:r>
+        <w:t>Objectives for Audio:</w:t>
+      </w:r>
+    </w:p>
+    <w:p>
+      <w:pPr>
+        <w:pStyle w:val="ListParagraph"/>
+        <w:numPr>
           <w:ilvl w:val="1"/>
           <w:numId w:val="11"/>
         </w:numPr>
       </w:pPr>
       <w:r>
-        <w:t>The medium enemy should</w:t>
-      </w:r>
-      <w:r>
-        <w:t>:</w:t>
+        <w:t>The music should change with each building and fit the theme of the building</w:t>
+      </w:r>
+    </w:p>
+    <w:p>
+      <w:pPr>
+        <w:pStyle w:val="ListParagraph"/>
+        <w:numPr>
+          <w:ilvl w:val="1"/>
+          <w:numId w:val="11"/>
+        </w:numPr>
+      </w:pPr>
+      <w:r>
+        <w:t>There should be</w:t>
+      </w:r>
+      <w:r>
+        <w:t xml:space="preserve">: </w:t>
+      </w:r>
+    </w:p>
+    <w:p>
+      <w:pPr>
+        <w:pStyle w:val="ListParagraph"/>
+        <w:numPr>
+          <w:ilvl w:val="2"/>
+          <w:numId w:val="11"/>
+        </w:numPr>
+      </w:pPr>
+      <w:r>
+        <w:t>a sound effect for each gun firing</w:t>
+      </w:r>
+    </w:p>
+    <w:p>
+      <w:pPr>
+        <w:pStyle w:val="ListParagraph"/>
+        <w:numPr>
+          <w:ilvl w:val="2"/>
+          <w:numId w:val="11"/>
+        </w:numPr>
+      </w:pPr>
+      <w:r>
+        <w:t xml:space="preserve">a sound effect for </w:t>
+      </w:r>
+      <w:r>
+        <w:t>hitmakers</w:t>
+      </w:r>
+    </w:p>
+    <w:p>
+      <w:pPr>
+        <w:pStyle w:val="ListParagraph"/>
+        <w:numPr>
+          <w:ilvl w:val="2"/>
+          <w:numId w:val="11"/>
+        </w:numPr>
+      </w:pPr>
+      <w:r>
+        <w:t xml:space="preserve">a slightly different </w:t>
+      </w:r>
+      <w:r>
+        <w:t>hitmaker</w:t>
+      </w:r>
+      <w:r>
+        <w:t xml:space="preserve"> sound when </w:t>
+      </w:r>
+      <w:r>
+        <w:t>a player</w:t>
+      </w:r>
+      <w:r>
+        <w:t xml:space="preserve"> hits a </w:t>
+      </w:r>
+      <w:proofErr w:type="gramStart"/>
+      <w:r>
+        <w:t>headshot</w:t>
+      </w:r>
+      <w:proofErr w:type="gramEnd"/>
+    </w:p>
+    <w:p>
+      <w:pPr>
+        <w:pStyle w:val="ListParagraph"/>
+        <w:numPr>
+          <w:ilvl w:val="2"/>
+          <w:numId w:val="11"/>
+        </w:numPr>
+      </w:pPr>
+      <w:r>
+        <w:t>an</w:t>
+      </w:r>
+      <w:r>
+        <w:t xml:space="preserve"> audio queue </w:t>
+      </w:r>
+      <w:r>
+        <w:t>when the player takes damage</w:t>
+      </w:r>
+    </w:p>
+    <w:p>
+      <w:pPr>
+        <w:pStyle w:val="ListParagraph"/>
+        <w:numPr>
+          <w:ilvl w:val="2"/>
+          <w:numId w:val="11"/>
+        </w:numPr>
+      </w:pPr>
+      <w:r>
+        <w:t>There should be an audio queue to inform the player they have levelled up</w:t>
+      </w:r>
+    </w:p>
+    <w:p>
+      <w:pPr>
+        <w:pStyle w:val="ListParagraph"/>
+        <w:numPr>
+          <w:ilvl w:val="2"/>
+          <w:numId w:val="11"/>
+        </w:numPr>
+      </w:pPr>
+      <w:r>
+        <w:t xml:space="preserve">spontaneous noise from the enemies as if they’re </w:t>
+      </w:r>
+      <w:proofErr w:type="gramStart"/>
+      <w:r>
+        <w:t>talking</w:t>
+      </w:r>
+      <w:proofErr w:type="gramEnd"/>
+    </w:p>
+    <w:p>
+      <w:pPr>
+        <w:pStyle w:val="ListParagraph"/>
+        <w:numPr>
+          <w:ilvl w:val="2"/>
+          <w:numId w:val="11"/>
+        </w:numPr>
+      </w:pPr>
+      <w:r>
+        <w:t xml:space="preserve">footstep audio for the player and enemies </w:t>
+      </w:r>
+    </w:p>
+    <w:p>
+      <w:pPr>
+        <w:pStyle w:val="ListParagraph"/>
+        <w:numPr>
+          <w:ilvl w:val="2"/>
+          <w:numId w:val="11"/>
+        </w:numPr>
+      </w:pPr>
+      <w:r>
+        <w:t>The footstep audio should be silenced if the player is crouching</w:t>
+      </w:r>
+    </w:p>
+    <w:p>
+      <w:pPr>
+        <w:pStyle w:val="ListParagraph"/>
+        <w:numPr>
+          <w:ilvl w:val="2"/>
+          <w:numId w:val="11"/>
+        </w:numPr>
+      </w:pPr>
+      <w:r>
+        <w:t>player character voice clips to help the player navigate the world and understand the story</w:t>
+      </w:r>
+    </w:p>
+    <w:p>
+      <w:pPr>
+        <w:pStyle w:val="ListParagraph"/>
+        <w:numPr>
+          <w:ilvl w:val="2"/>
+          <w:numId w:val="11"/>
+        </w:numPr>
+      </w:pPr>
+      <w:r>
+        <w:t>audio for throwable explosions</w:t>
+      </w:r>
+    </w:p>
+    <w:p>
+      <w:pPr>
+        <w:pStyle w:val="ListParagraph"/>
+        <w:ind w:left="1800"/>
+      </w:pPr>
+    </w:p>
+    <w:p>
+      <w:pPr>
+        <w:pStyle w:val="ListParagraph"/>
+        <w:numPr>
+          <w:ilvl w:val="0"/>
+          <w:numId w:val="11"/>
+        </w:numPr>
+      </w:pPr>
+      <w:r>
+        <w:t xml:space="preserve">Objectives for </w:t>
+      </w:r>
+      <w:r>
+        <w:t xml:space="preserve">the </w:t>
+      </w:r>
+      <w:r>
+        <w:t>overall game?</w:t>
+      </w:r>
+    </w:p>
+    <w:p>
+      <w:pPr>
+        <w:pStyle w:val="ListParagraph"/>
+        <w:numPr>
+          <w:ilvl w:val="1"/>
+          <w:numId w:val="11"/>
+        </w:numPr>
+      </w:pPr>
+      <w:r>
+        <w:t>The game should</w:t>
+      </w:r>
+      <w:r>
+        <w:t xml:space="preserve">: </w:t>
+      </w:r>
+    </w:p>
+    <w:p>
+      <w:pPr>
+        <w:pStyle w:val="ListParagraph"/>
+        <w:numPr>
+          <w:ilvl w:val="2"/>
+          <w:numId w:val="11"/>
+        </w:numPr>
+      </w:pPr>
+      <w:r>
+        <w:t xml:space="preserve">checkpoint the player after completing every floor in a </w:t>
+      </w:r>
+      <w:proofErr w:type="gramStart"/>
+      <w:r>
+        <w:t>building</w:t>
+      </w:r>
+      <w:proofErr w:type="gramEnd"/>
+    </w:p>
+    <w:p>
+      <w:pPr>
+        <w:pStyle w:val="ListParagraph"/>
+        <w:numPr>
+          <w:ilvl w:val="2"/>
+          <w:numId w:val="11"/>
+        </w:numPr>
+      </w:pPr>
+      <w:r>
+        <w:t xml:space="preserve">revert to these checkpoints when a </w:t>
+      </w:r>
+      <w:r>
+        <w:t>player</w:t>
+      </w:r>
+      <w:r>
+        <w:t xml:space="preserve"> dies</w:t>
+      </w:r>
+    </w:p>
+    <w:p>
+      <w:pPr>
+        <w:pStyle w:val="ListParagraph"/>
+        <w:numPr>
+          <w:ilvl w:val="2"/>
+          <w:numId w:val="11"/>
+        </w:numPr>
+      </w:pPr>
+      <w:r>
+        <w:t xml:space="preserve">be able to be saved by a </w:t>
+      </w:r>
+      <w:proofErr w:type="gramStart"/>
+      <w:r>
+        <w:t>player</w:t>
+      </w:r>
+      <w:proofErr w:type="gramEnd"/>
+    </w:p>
+    <w:p>
+      <w:pPr>
+        <w:pStyle w:val="ListParagraph"/>
+        <w:numPr>
+          <w:ilvl w:val="2"/>
+          <w:numId w:val="11"/>
+        </w:numPr>
+      </w:pPr>
+      <w:r>
+        <w:lastRenderedPageBreak/>
+        <w:t xml:space="preserve">be able </w:t>
+      </w:r>
+      <w:r>
+        <w:t xml:space="preserve">to </w:t>
+      </w:r>
+      <w:r>
+        <w:t xml:space="preserve">record high </w:t>
+      </w:r>
+      <w:r>
+        <w:t>scores</w:t>
+      </w:r>
+      <w:r>
+        <w:t xml:space="preserve"> based on how much </w:t>
+      </w:r>
+      <w:proofErr w:type="spellStart"/>
+      <w:r>
+        <w:t>xp</w:t>
+      </w:r>
+      <w:proofErr w:type="spellEnd"/>
+      <w:r>
+        <w:t xml:space="preserve"> the player earned</w:t>
       </w:r>
       <w:r>
         <w:t xml:space="preserve"> </w:t>
       </w:r>
-    </w:p>
-    <w:p>
-      <w:pPr>
-        <w:pStyle w:val="ListParagraph"/>
-        <w:numPr>
-          <w:ilvl w:val="2"/>
-          <w:numId w:val="11"/>
-        </w:numPr>
-      </w:pPr>
-      <w:r>
-        <w:t xml:space="preserve">have the same health as the </w:t>
+      <w:r>
+        <w:t>and store it in a table</w:t>
+      </w:r>
+    </w:p>
+    <w:p>
+      <w:pPr>
+        <w:pStyle w:val="ListParagraph"/>
+        <w:numPr>
+          <w:ilvl w:val="2"/>
+          <w:numId w:val="11"/>
+        </w:numPr>
+      </w:pPr>
+      <w:r>
+        <w:t>be able</w:t>
+      </w:r>
+      <w:r>
+        <w:t xml:space="preserve"> to record the fastest times players completed the game and store that in a table</w:t>
+      </w:r>
+    </w:p>
+    <w:p>
+      <w:pPr>
+        <w:pStyle w:val="ListParagraph"/>
+        <w:numPr>
+          <w:ilvl w:val="2"/>
+          <w:numId w:val="11"/>
+        </w:numPr>
+      </w:pPr>
+      <w:r>
+        <w:t xml:space="preserve">be able to be paused at any </w:t>
       </w:r>
       <w:proofErr w:type="gramStart"/>
       <w:r>
+        <w:t>time</w:t>
+      </w:r>
+      <w:proofErr w:type="gramEnd"/>
+    </w:p>
+    <w:p>
+      <w:pPr>
+        <w:pStyle w:val="ListParagraph"/>
+        <w:numPr>
+          <w:ilvl w:val="2"/>
+          <w:numId w:val="11"/>
+        </w:numPr>
+      </w:pPr>
+      <w:r>
+        <w:t>have achievements that the player can unlock through completing things in-game</w:t>
+      </w:r>
+    </w:p>
+    <w:p>
+      <w:pPr>
+        <w:pStyle w:val="ListParagraph"/>
+        <w:numPr>
+          <w:ilvl w:val="2"/>
+          <w:numId w:val="11"/>
+        </w:numPr>
+      </w:pPr>
+      <w:r>
+        <w:t xml:space="preserve">display the set of controls to the </w:t>
+      </w:r>
+      <w:proofErr w:type="gramStart"/>
+      <w:r>
         <w:t>player</w:t>
       </w:r>
       <w:proofErr w:type="gramEnd"/>
-      <w:r>
-        <w:t xml:space="preserve"> </w:t>
-      </w:r>
-    </w:p>
-    <w:p>
-      <w:pPr>
-        <w:pStyle w:val="ListParagraph"/>
-        <w:numPr>
-          <w:ilvl w:val="2"/>
-          <w:numId w:val="11"/>
-        </w:numPr>
-      </w:pPr>
-      <w:r>
-        <w:t xml:space="preserve">should be slower than the </w:t>
-      </w:r>
-      <w:proofErr w:type="gramStart"/>
-      <w:r>
-        <w:t>player</w:t>
-      </w:r>
-      <w:proofErr w:type="gramEnd"/>
-    </w:p>
-    <w:p>
-      <w:pPr>
-        <w:pStyle w:val="ListParagraph"/>
-        <w:numPr>
-          <w:ilvl w:val="2"/>
-          <w:numId w:val="11"/>
-        </w:numPr>
-      </w:pPr>
-      <w:r>
-        <w:t xml:space="preserve">try to use cover </w:t>
-      </w:r>
-      <w:proofErr w:type="gramStart"/>
-      <w:r>
-        <w:t>occasionally</w:t>
-      </w:r>
-      <w:proofErr w:type="gramEnd"/>
-    </w:p>
-    <w:p>
-      <w:pPr>
-        <w:pStyle w:val="ListParagraph"/>
-        <w:numPr>
-          <w:ilvl w:val="1"/>
-          <w:numId w:val="11"/>
-        </w:numPr>
-      </w:pPr>
-      <w:r>
-        <w:t>The strong enemy should</w:t>
-      </w:r>
-      <w:r>
-        <w:t xml:space="preserve">: </w:t>
-      </w:r>
-    </w:p>
-    <w:p>
-      <w:pPr>
-        <w:pStyle w:val="ListParagraph"/>
-        <w:numPr>
-          <w:ilvl w:val="2"/>
-          <w:numId w:val="11"/>
-        </w:numPr>
-      </w:pPr>
-      <w:r>
-        <w:t xml:space="preserve">have more health than the </w:t>
-      </w:r>
-      <w:proofErr w:type="gramStart"/>
-      <w:r>
-        <w:t>player</w:t>
-      </w:r>
-      <w:proofErr w:type="gramEnd"/>
-    </w:p>
-    <w:p>
-      <w:pPr>
-        <w:pStyle w:val="ListParagraph"/>
-        <w:numPr>
-          <w:ilvl w:val="2"/>
-          <w:numId w:val="11"/>
-        </w:numPr>
-      </w:pPr>
-      <w:r>
-        <w:t xml:space="preserve">should be </w:t>
-      </w:r>
-      <w:proofErr w:type="gramStart"/>
-      <w:r>
-        <w:t>quick</w:t>
-      </w:r>
-      <w:proofErr w:type="gramEnd"/>
-    </w:p>
-    <w:p>
-      <w:pPr>
-        <w:pStyle w:val="ListParagraph"/>
-        <w:numPr>
-          <w:ilvl w:val="2"/>
-          <w:numId w:val="11"/>
-        </w:numPr>
-      </w:pPr>
-      <w:r>
-        <w:t xml:space="preserve">should be able to use a wide range of </w:t>
-      </w:r>
-      <w:proofErr w:type="gramStart"/>
-      <w:r>
-        <w:t>weapons</w:t>
-      </w:r>
-      <w:proofErr w:type="gramEnd"/>
-    </w:p>
-    <w:p>
-      <w:pPr>
-        <w:pStyle w:val="ListParagraph"/>
-        <w:numPr>
-          <w:ilvl w:val="2"/>
-          <w:numId w:val="11"/>
-        </w:numPr>
-      </w:pPr>
-      <w:r>
-        <w:t xml:space="preserve">should be intelligent </w:t>
-      </w:r>
-      <w:r>
-        <w:t xml:space="preserve">and </w:t>
-      </w:r>
-      <w:r>
-        <w:t xml:space="preserve">always use </w:t>
-      </w:r>
-      <w:proofErr w:type="gramStart"/>
-      <w:r>
-        <w:t>cover</w:t>
-      </w:r>
-      <w:proofErr w:type="gramEnd"/>
-    </w:p>
-    <w:p>
-      <w:pPr>
-        <w:pStyle w:val="ListParagraph"/>
-        <w:numPr>
-          <w:ilvl w:val="1"/>
-          <w:numId w:val="11"/>
-        </w:numPr>
-      </w:pPr>
-      <w:r>
-        <w:t>The boss should</w:t>
-      </w:r>
-      <w:r>
-        <w:t xml:space="preserve">: </w:t>
-      </w:r>
-    </w:p>
-    <w:p>
-      <w:pPr>
-        <w:pStyle w:val="ListParagraph"/>
-        <w:numPr>
-          <w:ilvl w:val="2"/>
-          <w:numId w:val="11"/>
-        </w:numPr>
-      </w:pPr>
-      <w:r>
-        <w:t xml:space="preserve">have </w:t>
-      </w:r>
-      <w:r>
-        <w:t>at least 4 different attacks</w:t>
-      </w:r>
-      <w:r>
-        <w:t xml:space="preserve"> </w:t>
-      </w:r>
-    </w:p>
-    <w:p>
-      <w:pPr>
-        <w:pStyle w:val="ListParagraph"/>
-        <w:numPr>
-          <w:ilvl w:val="2"/>
-          <w:numId w:val="11"/>
-        </w:numPr>
-      </w:pPr>
-      <w:r>
-        <w:t xml:space="preserve">have 2000 </w:t>
-      </w:r>
-      <w:proofErr w:type="gramStart"/>
-      <w:r>
-        <w:t>health</w:t>
-      </w:r>
-      <w:proofErr w:type="gramEnd"/>
-      <w:r>
-        <w:t xml:space="preserve"> </w:t>
-      </w:r>
-    </w:p>
-    <w:p>
-      <w:pPr>
-        <w:pStyle w:val="ListParagraph"/>
-        <w:numPr>
-          <w:ilvl w:val="2"/>
-          <w:numId w:val="11"/>
-        </w:numPr>
-      </w:pPr>
-      <w:r>
-        <w:t xml:space="preserve">get more aggressive the lower its health </w:t>
-      </w:r>
-      <w:proofErr w:type="gramStart"/>
-      <w:r>
-        <w:t>gets</w:t>
-      </w:r>
-      <w:proofErr w:type="gramEnd"/>
-    </w:p>
-    <w:p>
-      <w:pPr>
-        <w:pStyle w:val="ListParagraph"/>
-        <w:numPr>
-          <w:ilvl w:val="0"/>
-          <w:numId w:val="11"/>
-        </w:numPr>
-      </w:pPr>
-      <w:r>
-        <w:t>Objectives for Progression:</w:t>
-      </w:r>
-    </w:p>
-    <w:p>
-      <w:pPr>
-        <w:pStyle w:val="ListParagraph"/>
-        <w:numPr>
-          <w:ilvl w:val="1"/>
-          <w:numId w:val="11"/>
-        </w:numPr>
-      </w:pPr>
-      <w:r>
-        <w:t>The player should</w:t>
-      </w:r>
-      <w:r>
-        <w:t xml:space="preserve">: </w:t>
-      </w:r>
-    </w:p>
-    <w:p>
-      <w:pPr>
-        <w:pStyle w:val="ListParagraph"/>
-        <w:numPr>
-          <w:ilvl w:val="2"/>
-          <w:numId w:val="11"/>
-        </w:numPr>
-      </w:pPr>
-      <w:r>
-        <w:t xml:space="preserve">receive </w:t>
-      </w:r>
-      <w:proofErr w:type="spellStart"/>
-      <w:r>
-        <w:t>xp</w:t>
-      </w:r>
-      <w:proofErr w:type="spellEnd"/>
-      <w:r>
-        <w:t xml:space="preserve"> for every </w:t>
-      </w:r>
-      <w:proofErr w:type="gramStart"/>
-      <w:r>
-        <w:t>kill</w:t>
-      </w:r>
-      <w:proofErr w:type="gramEnd"/>
-      <w:r>
-        <w:t xml:space="preserve"> </w:t>
-      </w:r>
-    </w:p>
-    <w:p>
-      <w:pPr>
-        <w:pStyle w:val="ListParagraph"/>
-        <w:numPr>
-          <w:ilvl w:val="2"/>
-          <w:numId w:val="11"/>
-        </w:numPr>
-      </w:pPr>
-      <w:r>
-        <w:t xml:space="preserve">receive </w:t>
-      </w:r>
-      <w:proofErr w:type="spellStart"/>
-      <w:r>
-        <w:t>xp</w:t>
-      </w:r>
-      <w:proofErr w:type="spellEnd"/>
-      <w:r>
-        <w:t xml:space="preserve"> for every chest </w:t>
-      </w:r>
-      <w:proofErr w:type="gramStart"/>
-      <w:r>
-        <w:t>opened</w:t>
-      </w:r>
-      <w:proofErr w:type="gramEnd"/>
-    </w:p>
-    <w:p>
-      <w:pPr>
-        <w:pStyle w:val="ListParagraph"/>
-        <w:numPr>
-          <w:ilvl w:val="2"/>
-          <w:numId w:val="11"/>
-        </w:numPr>
-      </w:pPr>
-      <w:r>
-        <w:t>potentially level up 5 times</w:t>
-      </w:r>
-    </w:p>
-    <w:p>
-      <w:pPr>
-        <w:pStyle w:val="ListParagraph"/>
-        <w:numPr>
-          <w:ilvl w:val="2"/>
-          <w:numId w:val="11"/>
-        </w:numPr>
-      </w:pPr>
-      <w:r>
-        <w:t xml:space="preserve">level up based on </w:t>
-      </w:r>
-      <w:proofErr w:type="spellStart"/>
-      <w:r>
-        <w:t>xp</w:t>
-      </w:r>
-      <w:proofErr w:type="spellEnd"/>
-      <w:r>
-        <w:t xml:space="preserve"> </w:t>
-      </w:r>
-      <w:proofErr w:type="gramStart"/>
-      <w:r>
-        <w:t>earned</w:t>
-      </w:r>
-      <w:proofErr w:type="gramEnd"/>
-    </w:p>
-    <w:p>
-      <w:pPr>
-        <w:pStyle w:val="ListParagraph"/>
-        <w:numPr>
-          <w:ilvl w:val="2"/>
-          <w:numId w:val="11"/>
-        </w:numPr>
-      </w:pPr>
-      <w:r>
-        <w:t xml:space="preserve">receive unlocks after every </w:t>
-      </w:r>
-      <w:proofErr w:type="gramStart"/>
-      <w:r>
-        <w:t>level</w:t>
-      </w:r>
-      <w:proofErr w:type="gramEnd"/>
-      <w:r>
-        <w:t xml:space="preserve"> </w:t>
-      </w:r>
-    </w:p>
-    <w:p>
-      <w:pPr>
-        <w:pStyle w:val="ListParagraph"/>
-        <w:numPr>
-          <w:ilvl w:val="0"/>
-          <w:numId w:val="11"/>
-        </w:numPr>
-      </w:pPr>
-      <w:r>
-        <w:t>Objectives for Visual</w:t>
-      </w:r>
-      <w:r>
-        <w:t>s</w:t>
-      </w:r>
-      <w:r>
-        <w:t>:</w:t>
-      </w:r>
-    </w:p>
-    <w:p>
-      <w:pPr>
-        <w:pStyle w:val="ListParagraph"/>
-        <w:numPr>
-          <w:ilvl w:val="1"/>
-          <w:numId w:val="11"/>
-        </w:numPr>
-      </w:pPr>
-      <w:r>
-        <w:t>There should be a</w:t>
-      </w:r>
-      <w:r>
-        <w:t>:</w:t>
-      </w:r>
-    </w:p>
-    <w:p>
-      <w:pPr>
-        <w:pStyle w:val="ListParagraph"/>
-        <w:numPr>
-          <w:ilvl w:val="2"/>
-          <w:numId w:val="11"/>
-        </w:numPr>
-      </w:pPr>
-      <w:r>
-        <w:t>visual hitmaker when the player shoots an enemy</w:t>
-      </w:r>
-    </w:p>
-    <w:p>
-      <w:pPr>
-        <w:pStyle w:val="ListParagraph"/>
-        <w:numPr>
-          <w:ilvl w:val="2"/>
-          <w:numId w:val="11"/>
-        </w:numPr>
-      </w:pPr>
-      <w:r>
-        <w:t xml:space="preserve">visible difference in the hitmaker when the player hits a </w:t>
-      </w:r>
-      <w:proofErr w:type="gramStart"/>
-      <w:r>
-        <w:t>headshot</w:t>
-      </w:r>
-      <w:proofErr w:type="gramEnd"/>
-    </w:p>
-    <w:p>
-      <w:pPr>
-        <w:pStyle w:val="ListParagraph"/>
-        <w:numPr>
-          <w:ilvl w:val="2"/>
-          <w:numId w:val="11"/>
-        </w:numPr>
-      </w:pPr>
-      <w:r>
-        <w:t xml:space="preserve">visual displayed when </w:t>
-      </w:r>
-      <w:r>
-        <w:t>either a player or enemy</w:t>
-      </w:r>
-      <w:r>
-        <w:t xml:space="preserve"> fires their weapon</w:t>
-      </w:r>
-    </w:p>
-    <w:p>
-      <w:pPr>
-        <w:pStyle w:val="ListParagraph"/>
-        <w:numPr>
-          <w:ilvl w:val="2"/>
-          <w:numId w:val="11"/>
-        </w:numPr>
-      </w:pPr>
-      <w:r>
-        <w:t xml:space="preserve">visual to inform the player they have levelled </w:t>
-      </w:r>
-      <w:proofErr w:type="gramStart"/>
-      <w:r>
-        <w:t>up</w:t>
-      </w:r>
-      <w:proofErr w:type="gramEnd"/>
-    </w:p>
-    <w:p>
-      <w:pPr>
-        <w:pStyle w:val="ListParagraph"/>
-        <w:numPr>
-          <w:ilvl w:val="2"/>
-          <w:numId w:val="11"/>
-        </w:numPr>
-      </w:pPr>
-      <w:r>
-        <w:t>visual for throwable explosions</w:t>
-      </w:r>
-    </w:p>
-    <w:p>
-      <w:pPr>
-        <w:pStyle w:val="ListParagraph"/>
-        <w:numPr>
-          <w:ilvl w:val="0"/>
-          <w:numId w:val="11"/>
-        </w:numPr>
-      </w:pPr>
-      <w:r>
-        <w:t>Objectives for Loot:</w:t>
-      </w:r>
-    </w:p>
-    <w:p>
-      <w:pPr>
-        <w:pStyle w:val="ListParagraph"/>
-        <w:numPr>
-          <w:ilvl w:val="1"/>
-          <w:numId w:val="11"/>
-        </w:numPr>
-      </w:pPr>
-      <w:r>
-        <w:t>There should be</w:t>
-      </w:r>
-      <w:r>
-        <w:t xml:space="preserve">: </w:t>
-      </w:r>
-    </w:p>
-    <w:p>
-      <w:pPr>
-        <w:pStyle w:val="ListParagraph"/>
-        <w:numPr>
-          <w:ilvl w:val="2"/>
-          <w:numId w:val="11"/>
-        </w:numPr>
-      </w:pPr>
-      <w:r>
-        <w:t xml:space="preserve">a chance of ammo being dropped when an enemy </w:t>
-      </w:r>
-      <w:proofErr w:type="gramStart"/>
-      <w:r>
-        <w:t>dies</w:t>
-      </w:r>
-      <w:proofErr w:type="gramEnd"/>
-    </w:p>
-    <w:p>
-      <w:pPr>
-        <w:pStyle w:val="ListParagraph"/>
-        <w:numPr>
-          <w:ilvl w:val="2"/>
-          <w:numId w:val="11"/>
-        </w:numPr>
-      </w:pPr>
-      <w:r>
-        <w:t xml:space="preserve">a chance of a weapon being dropped when an enemy </w:t>
-      </w:r>
-      <w:proofErr w:type="gramStart"/>
-      <w:r>
-        <w:t>dies</w:t>
-      </w:r>
-      <w:proofErr w:type="gramEnd"/>
-    </w:p>
-    <w:p>
-      <w:pPr>
-        <w:pStyle w:val="ListParagraph"/>
-        <w:numPr>
-          <w:ilvl w:val="1"/>
-          <w:numId w:val="11"/>
-        </w:numPr>
-      </w:pPr>
-      <w:r>
-        <w:t>The chests should</w:t>
-      </w:r>
-      <w:r>
-        <w:t xml:space="preserve">: </w:t>
-      </w:r>
-    </w:p>
-    <w:p>
-      <w:pPr>
-        <w:pStyle w:val="ListParagraph"/>
-        <w:numPr>
-          <w:ilvl w:val="2"/>
-          <w:numId w:val="11"/>
-        </w:numPr>
-      </w:pPr>
-      <w:r>
-        <w:t xml:space="preserve">drop some ammo as </w:t>
-      </w:r>
-      <w:proofErr w:type="gramStart"/>
-      <w:r>
-        <w:t>standard</w:t>
-      </w:r>
-      <w:proofErr w:type="gramEnd"/>
-    </w:p>
-    <w:p>
-      <w:pPr>
-        <w:pStyle w:val="ListParagraph"/>
-        <w:numPr>
-          <w:ilvl w:val="2"/>
-          <w:numId w:val="11"/>
-        </w:numPr>
-      </w:pPr>
-      <w:r>
-        <w:t xml:space="preserve">drop additional items such as health packs or ammo refills occasionally on </w:t>
-      </w:r>
-      <w:proofErr w:type="gramStart"/>
-      <w:r>
-        <w:t>chance</w:t>
-      </w:r>
-      <w:proofErr w:type="gramEnd"/>
-    </w:p>
-    <w:p>
-      <w:pPr>
-        <w:pStyle w:val="ListParagraph"/>
-        <w:numPr>
-          <w:ilvl w:val="0"/>
-          <w:numId w:val="11"/>
-        </w:numPr>
-      </w:pPr>
-      <w:r>
-        <w:t>Objectives for HUD:</w:t>
-      </w:r>
-      <w:r>
-        <w:t xml:space="preserve"> </w:t>
-      </w:r>
-    </w:p>
-    <w:p>
-      <w:pPr>
-        <w:pStyle w:val="ListParagraph"/>
-        <w:numPr>
-          <w:ilvl w:val="1"/>
-          <w:numId w:val="11"/>
-        </w:numPr>
-      </w:pPr>
-      <w:r>
-        <w:t>The HUD should</w:t>
-      </w:r>
-      <w:r>
-        <w:t xml:space="preserve">: </w:t>
-      </w:r>
-    </w:p>
-    <w:p>
-      <w:pPr>
-        <w:pStyle w:val="ListParagraph"/>
-        <w:numPr>
-          <w:ilvl w:val="2"/>
-          <w:numId w:val="11"/>
-        </w:numPr>
-      </w:pPr>
-      <w:r>
-        <w:lastRenderedPageBreak/>
-        <w:t xml:space="preserve">display the </w:t>
-      </w:r>
-      <w:r>
-        <w:t>player’s</w:t>
-      </w:r>
-      <w:r>
-        <w:t xml:space="preserve"> </w:t>
-      </w:r>
-      <w:proofErr w:type="gramStart"/>
-      <w:r>
-        <w:t>level</w:t>
-      </w:r>
-      <w:proofErr w:type="gramEnd"/>
-    </w:p>
-    <w:p>
-      <w:pPr>
-        <w:pStyle w:val="ListParagraph"/>
-        <w:numPr>
-          <w:ilvl w:val="2"/>
-          <w:numId w:val="11"/>
-        </w:numPr>
-      </w:pPr>
-      <w:r>
-        <w:t xml:space="preserve">display the ammo of the current </w:t>
-      </w:r>
-      <w:proofErr w:type="gramStart"/>
-      <w:r>
-        <w:t>gun</w:t>
-      </w:r>
-      <w:proofErr w:type="gramEnd"/>
-    </w:p>
-    <w:p>
-      <w:pPr>
-        <w:pStyle w:val="ListParagraph"/>
-        <w:numPr>
-          <w:ilvl w:val="2"/>
-          <w:numId w:val="11"/>
-        </w:numPr>
-      </w:pPr>
-      <w:r>
-        <w:t xml:space="preserve">display a </w:t>
-      </w:r>
-      <w:proofErr w:type="gramStart"/>
-      <w:r>
-        <w:t>mini-map</w:t>
-      </w:r>
-      <w:proofErr w:type="gramEnd"/>
-      <w:r>
-        <w:t xml:space="preserve"> of where the player is </w:t>
-      </w:r>
-    </w:p>
-    <w:p>
-      <w:pPr>
-        <w:pStyle w:val="ListParagraph"/>
-        <w:numPr>
-          <w:ilvl w:val="2"/>
-          <w:numId w:val="11"/>
-        </w:numPr>
-      </w:pPr>
-      <w:r>
-        <w:t xml:space="preserve">display a </w:t>
-      </w:r>
-      <w:proofErr w:type="gramStart"/>
-      <w:r>
-        <w:t>compass</w:t>
-      </w:r>
-      <w:proofErr w:type="gramEnd"/>
-    </w:p>
-    <w:p>
-      <w:pPr>
-        <w:pStyle w:val="ListParagraph"/>
-        <w:numPr>
-          <w:ilvl w:val="2"/>
-          <w:numId w:val="11"/>
-        </w:numPr>
-      </w:pPr>
-      <w:r>
-        <w:t xml:space="preserve">display </w:t>
-      </w:r>
-      <w:r>
-        <w:t xml:space="preserve">a crosshair for the </w:t>
-      </w:r>
-      <w:r>
-        <w:t>player’s</w:t>
-      </w:r>
-      <w:r>
-        <w:t xml:space="preserve"> gun, the crosshair should change based on the </w:t>
-      </w:r>
-      <w:proofErr w:type="gramStart"/>
-      <w:r>
-        <w:t>gun</w:t>
-      </w:r>
-      <w:proofErr w:type="gramEnd"/>
-    </w:p>
-    <w:p>
-      <w:pPr>
-        <w:pStyle w:val="ListParagraph"/>
-        <w:numPr>
-          <w:ilvl w:val="2"/>
-          <w:numId w:val="11"/>
-        </w:numPr>
-      </w:pPr>
-      <w:r>
-        <w:t xml:space="preserve">disappear when the player aims down sights with the </w:t>
-      </w:r>
-      <w:proofErr w:type="gramStart"/>
-      <w:r>
-        <w:t>gun</w:t>
-      </w:r>
-      <w:proofErr w:type="gramEnd"/>
-    </w:p>
-    <w:p>
-      <w:pPr>
-        <w:ind w:left="720"/>
-      </w:pPr>
-    </w:p>
-    <w:p>
-      <w:pPr>
-        <w:pStyle w:val="ListParagraph"/>
-        <w:numPr>
-          <w:ilvl w:val="0"/>
-          <w:numId w:val="11"/>
-        </w:numPr>
-      </w:pPr>
-      <w:r>
-        <w:t>Objectives for Audio:</w:t>
-      </w:r>
-    </w:p>
-    <w:p>
-      <w:pPr>
-        <w:pStyle w:val="ListParagraph"/>
-        <w:numPr>
-          <w:ilvl w:val="1"/>
-          <w:numId w:val="11"/>
-        </w:numPr>
-      </w:pPr>
-      <w:r>
-        <w:t xml:space="preserve">The music should change with each building and fit the theme of the </w:t>
-      </w:r>
-      <w:proofErr w:type="gramStart"/>
-      <w:r>
-        <w:t>building</w:t>
-      </w:r>
-      <w:proofErr w:type="gramEnd"/>
-    </w:p>
-    <w:p>
-      <w:pPr>
-        <w:pStyle w:val="ListParagraph"/>
-        <w:numPr>
-          <w:ilvl w:val="1"/>
-          <w:numId w:val="11"/>
-        </w:numPr>
-      </w:pPr>
-      <w:r>
-        <w:t>There should be</w:t>
-      </w:r>
-      <w:r>
-        <w:t xml:space="preserve">: </w:t>
-      </w:r>
-    </w:p>
-    <w:p>
-      <w:pPr>
-        <w:pStyle w:val="ListParagraph"/>
-        <w:numPr>
-          <w:ilvl w:val="2"/>
-          <w:numId w:val="11"/>
-        </w:numPr>
-      </w:pPr>
-      <w:r>
-        <w:t>a sound effect for each gun firing</w:t>
-      </w:r>
-    </w:p>
-    <w:p>
-      <w:pPr>
-        <w:pStyle w:val="ListParagraph"/>
-        <w:numPr>
-          <w:ilvl w:val="2"/>
-          <w:numId w:val="11"/>
-        </w:numPr>
-      </w:pPr>
-      <w:r>
-        <w:t xml:space="preserve">a sound effect for </w:t>
-      </w:r>
-      <w:r>
-        <w:t>hitmakers</w:t>
-      </w:r>
-    </w:p>
-    <w:p>
-      <w:pPr>
-        <w:pStyle w:val="ListParagraph"/>
-        <w:numPr>
-          <w:ilvl w:val="2"/>
-          <w:numId w:val="11"/>
-        </w:numPr>
-      </w:pPr>
-      <w:r>
-        <w:t xml:space="preserve">a slightly different </w:t>
-      </w:r>
-      <w:r>
-        <w:t>hitmaker</w:t>
-      </w:r>
-      <w:r>
-        <w:t xml:space="preserve"> sound when </w:t>
-      </w:r>
-      <w:r>
-        <w:t>a player</w:t>
-      </w:r>
-      <w:r>
-        <w:t xml:space="preserve"> hits a </w:t>
-      </w:r>
-      <w:proofErr w:type="gramStart"/>
-      <w:r>
-        <w:t>headshot</w:t>
-      </w:r>
-      <w:proofErr w:type="gramEnd"/>
-    </w:p>
-    <w:p>
-      <w:pPr>
-        <w:pStyle w:val="ListParagraph"/>
-        <w:numPr>
-          <w:ilvl w:val="2"/>
-          <w:numId w:val="11"/>
-        </w:numPr>
-      </w:pPr>
-      <w:r>
-        <w:t>an</w:t>
-      </w:r>
-      <w:r>
-        <w:t xml:space="preserve"> audio queue </w:t>
-      </w:r>
-      <w:r>
-        <w:t xml:space="preserve">when the player takes </w:t>
-      </w:r>
-      <w:proofErr w:type="gramStart"/>
-      <w:r>
-        <w:t>damage</w:t>
-      </w:r>
-      <w:proofErr w:type="gramEnd"/>
-    </w:p>
-    <w:p>
-      <w:pPr>
-        <w:pStyle w:val="ListParagraph"/>
-        <w:numPr>
-          <w:ilvl w:val="2"/>
-          <w:numId w:val="11"/>
-        </w:numPr>
-      </w:pPr>
-      <w:r>
-        <w:t xml:space="preserve">There should be an audio queue to inform the player they have levelled </w:t>
-      </w:r>
-      <w:proofErr w:type="gramStart"/>
-      <w:r>
-        <w:t>up</w:t>
-      </w:r>
-      <w:proofErr w:type="gramEnd"/>
-    </w:p>
-    <w:p>
-      <w:pPr>
-        <w:pStyle w:val="ListParagraph"/>
-        <w:numPr>
-          <w:ilvl w:val="2"/>
-          <w:numId w:val="11"/>
-        </w:numPr>
-      </w:pPr>
-      <w:r>
-        <w:t xml:space="preserve">spontaneous noise from the enemies as if they’re </w:t>
-      </w:r>
-      <w:proofErr w:type="gramStart"/>
-      <w:r>
-        <w:t>talking</w:t>
-      </w:r>
-      <w:proofErr w:type="gramEnd"/>
-    </w:p>
-    <w:p>
-      <w:pPr>
-        <w:pStyle w:val="ListParagraph"/>
-        <w:numPr>
-          <w:ilvl w:val="2"/>
-          <w:numId w:val="11"/>
-        </w:numPr>
-      </w:pPr>
-      <w:r>
-        <w:t xml:space="preserve">footstep audio for the player and enemies </w:t>
-      </w:r>
-    </w:p>
-    <w:p>
-      <w:pPr>
-        <w:pStyle w:val="ListParagraph"/>
-        <w:numPr>
-          <w:ilvl w:val="2"/>
-          <w:numId w:val="11"/>
-        </w:numPr>
-      </w:pPr>
-      <w:r>
-        <w:t xml:space="preserve">The footstep audio should be silenced if the player is </w:t>
-      </w:r>
-      <w:proofErr w:type="gramStart"/>
-      <w:r>
-        <w:t>crouching</w:t>
-      </w:r>
-      <w:proofErr w:type="gramEnd"/>
-    </w:p>
-    <w:p>
-      <w:pPr>
-        <w:pStyle w:val="ListParagraph"/>
-        <w:numPr>
-          <w:ilvl w:val="2"/>
-          <w:numId w:val="11"/>
-        </w:numPr>
-      </w:pPr>
-      <w:r>
-        <w:t xml:space="preserve">player character voice clips to help the player navigate the world and understand the </w:t>
-      </w:r>
-      <w:proofErr w:type="gramStart"/>
-      <w:r>
-        <w:t>story</w:t>
-      </w:r>
-      <w:proofErr w:type="gramEnd"/>
-    </w:p>
-    <w:p>
-      <w:pPr>
-        <w:pStyle w:val="ListParagraph"/>
-        <w:numPr>
-          <w:ilvl w:val="2"/>
-          <w:numId w:val="11"/>
-        </w:numPr>
-      </w:pPr>
-      <w:r>
-        <w:t>audio for throwable explosions</w:t>
-      </w:r>
-    </w:p>
-    <w:p>
-      <w:pPr>
-        <w:pStyle w:val="ListParagraph"/>
-        <w:ind w:left="1800"/>
-      </w:pPr>
-    </w:p>
-    <w:p>
-      <w:pPr>
-        <w:pStyle w:val="ListParagraph"/>
-        <w:numPr>
-          <w:ilvl w:val="0"/>
-          <w:numId w:val="11"/>
-        </w:numPr>
-      </w:pPr>
-      <w:r>
-        <w:t xml:space="preserve">Objectives for </w:t>
-      </w:r>
-      <w:r>
-        <w:t xml:space="preserve">the </w:t>
-      </w:r>
-      <w:r>
-        <w:t>overall game?</w:t>
-      </w:r>
-    </w:p>
-    <w:p>
-      <w:pPr>
-        <w:pStyle w:val="ListParagraph"/>
-        <w:numPr>
-          <w:ilvl w:val="1"/>
-          <w:numId w:val="11"/>
-        </w:numPr>
-      </w:pPr>
-      <w:r>
-        <w:t>The game should</w:t>
-      </w:r>
-      <w:r>
-        <w:t xml:space="preserve">: </w:t>
-      </w:r>
-    </w:p>
-    <w:p>
-      <w:pPr>
-        <w:pStyle w:val="ListParagraph"/>
-        <w:numPr>
-          <w:ilvl w:val="2"/>
-          <w:numId w:val="11"/>
-        </w:numPr>
-      </w:pPr>
-      <w:r>
-        <w:t xml:space="preserve">checkpoint the player after completing every floor in a </w:t>
-      </w:r>
-      <w:proofErr w:type="gramStart"/>
-      <w:r>
-        <w:t>building</w:t>
-      </w:r>
-      <w:proofErr w:type="gramEnd"/>
-    </w:p>
-    <w:p>
-      <w:pPr>
-        <w:pStyle w:val="ListParagraph"/>
-        <w:numPr>
-          <w:ilvl w:val="2"/>
-          <w:numId w:val="11"/>
-        </w:numPr>
-      </w:pPr>
-      <w:r>
-        <w:t xml:space="preserve">revert to these checkpoints when a </w:t>
-      </w:r>
-      <w:r>
-        <w:t>player</w:t>
-      </w:r>
-      <w:r>
-        <w:t xml:space="preserve"> </w:t>
-      </w:r>
-      <w:proofErr w:type="gramStart"/>
-      <w:r>
-        <w:t>dies</w:t>
-      </w:r>
-      <w:proofErr w:type="gramEnd"/>
-    </w:p>
-    <w:p>
-      <w:pPr>
-        <w:pStyle w:val="ListParagraph"/>
-        <w:numPr>
-          <w:ilvl w:val="2"/>
-          <w:numId w:val="11"/>
-        </w:numPr>
-      </w:pPr>
-      <w:r>
-        <w:t xml:space="preserve">be able to be saved by a </w:t>
-      </w:r>
-      <w:proofErr w:type="gramStart"/>
-      <w:r>
-        <w:t>player</w:t>
-      </w:r>
-      <w:proofErr w:type="gramEnd"/>
-    </w:p>
-    <w:p>
-      <w:pPr>
-        <w:pStyle w:val="ListParagraph"/>
-        <w:numPr>
-          <w:ilvl w:val="2"/>
-          <w:numId w:val="11"/>
-        </w:numPr>
-      </w:pPr>
-      <w:r>
-        <w:t xml:space="preserve">be able </w:t>
-      </w:r>
-      <w:r>
-        <w:t xml:space="preserve">to </w:t>
-      </w:r>
-      <w:r>
-        <w:t xml:space="preserve">record high </w:t>
-      </w:r>
-      <w:r>
-        <w:t>scores</w:t>
-      </w:r>
-      <w:r>
-        <w:t xml:space="preserve"> based on how much </w:t>
-      </w:r>
-      <w:proofErr w:type="spellStart"/>
-      <w:r>
-        <w:t>xp</w:t>
-      </w:r>
-      <w:proofErr w:type="spellEnd"/>
-      <w:r>
-        <w:t xml:space="preserve"> the player earned</w:t>
-      </w:r>
-      <w:r>
-        <w:t xml:space="preserve"> </w:t>
-      </w:r>
-      <w:r>
-        <w:t xml:space="preserve">and store it in a </w:t>
-      </w:r>
-      <w:proofErr w:type="gramStart"/>
-      <w:r>
-        <w:t>table</w:t>
-      </w:r>
-      <w:proofErr w:type="gramEnd"/>
-    </w:p>
-    <w:p>
-      <w:pPr>
-        <w:pStyle w:val="ListParagraph"/>
-        <w:numPr>
-          <w:ilvl w:val="2"/>
-          <w:numId w:val="11"/>
-        </w:numPr>
-      </w:pPr>
-      <w:r>
-        <w:t>be able</w:t>
-      </w:r>
-      <w:r>
-        <w:t xml:space="preserve"> to record the fastest times players completed the game and store that in a </w:t>
-      </w:r>
-      <w:proofErr w:type="gramStart"/>
-      <w:r>
-        <w:t>table</w:t>
-      </w:r>
-      <w:proofErr w:type="gramEnd"/>
-    </w:p>
-    <w:p>
-      <w:pPr>
-        <w:pStyle w:val="ListParagraph"/>
-        <w:numPr>
-          <w:ilvl w:val="2"/>
-          <w:numId w:val="11"/>
-        </w:numPr>
-      </w:pPr>
-      <w:r>
-        <w:t xml:space="preserve">be able to be paused at any </w:t>
-      </w:r>
-      <w:proofErr w:type="gramStart"/>
-      <w:r>
-        <w:t>time</w:t>
-      </w:r>
-      <w:proofErr w:type="gramEnd"/>
-    </w:p>
-    <w:p>
-      <w:pPr>
-        <w:pStyle w:val="ListParagraph"/>
-        <w:numPr>
-          <w:ilvl w:val="2"/>
-          <w:numId w:val="11"/>
-        </w:numPr>
-      </w:pPr>
-      <w:r>
-        <w:t>have achievements that the player can unlock through completing things in-</w:t>
-      </w:r>
-      <w:proofErr w:type="gramStart"/>
-      <w:r>
-        <w:t>game</w:t>
-      </w:r>
-      <w:proofErr w:type="gramEnd"/>
-    </w:p>
-    <w:p>
-      <w:pPr>
-        <w:pStyle w:val="ListParagraph"/>
-        <w:numPr>
-          <w:ilvl w:val="2"/>
-          <w:numId w:val="11"/>
-        </w:numPr>
-      </w:pPr>
-      <w:r>
-        <w:t xml:space="preserve">display the set of controls to the </w:t>
-      </w:r>
-      <w:proofErr w:type="gramStart"/>
-      <w:r>
-        <w:t>player</w:t>
-      </w:r>
-      <w:proofErr w:type="gramEnd"/>
-    </w:p>
-    <w:p>
-      <w:pPr>
-        <w:pStyle w:val="ListParagraph"/>
-        <w:numPr>
-          <w:ilvl w:val="2"/>
-          <w:numId w:val="11"/>
-        </w:numPr>
-      </w:pPr>
-      <w:r>
-        <w:t xml:space="preserve">have a start menu and an end </w:t>
-      </w:r>
-      <w:proofErr w:type="gramStart"/>
-      <w:r>
-        <w:t>card</w:t>
-      </w:r>
-      <w:proofErr w:type="gramEnd"/>
+    </w:p>
+    <w:p>
+      <w:pPr>
+        <w:pStyle w:val="ListParagraph"/>
+        <w:numPr>
+          <w:ilvl w:val="2"/>
+          <w:numId w:val="11"/>
+        </w:numPr>
+      </w:pPr>
+      <w:r>
+        <w:t>have a start menu and an end card</w:t>
+      </w:r>
     </w:p>
     <w:p/>
     <w:p/>
@@ -1976,20 +2026,14 @@
         <w:t xml:space="preserve"> some of</w:t>
       </w:r>
       <w:r>
-        <w:t xml:space="preserve"> the game design principles </w:t>
-      </w:r>
-      <w:proofErr w:type="gramStart"/>
-      <w:r>
-        <w:t>involved</w:t>
-      </w:r>
-      <w:proofErr w:type="gramEnd"/>
+        <w:t xml:space="preserve"> the game design principles involved</w:t>
+      </w:r>
     </w:p>
     <w:p>
       <w:pPr>
         <w:ind w:left="1440"/>
       </w:pPr>
       <w:r>
-        <w:lastRenderedPageBreak/>
         <w:t>Specific game objectives to complete for this level:</w:t>
       </w:r>
     </w:p>
@@ -2036,13 +2080,8 @@
         <w:t>incorporating</w:t>
       </w:r>
       <w:r>
-        <w:t xml:space="preserve"> most of the game design </w:t>
-      </w:r>
-      <w:proofErr w:type="gramStart"/>
-      <w:r>
-        <w:t>principles</w:t>
-      </w:r>
-      <w:proofErr w:type="gramEnd"/>
+        <w:t xml:space="preserve"> most of the game design principles</w:t>
+      </w:r>
     </w:p>
     <w:p>
       <w:pPr>
@@ -2057,15 +2096,7 @@
         <w:ind w:left="2160"/>
       </w:pPr>
       <w:r>
-        <w:t>1aiv, 1</w:t>
-      </w:r>
-      <w:proofErr w:type="gramStart"/>
-      <w:r>
-        <w:t>av,  1</w:t>
-      </w:r>
-      <w:proofErr w:type="gramEnd"/>
-      <w:r>
-        <w:t xml:space="preserve">avi, 1aix, 2aii, 2av, 4ai, 4aii, 4aiii, 4aiv, 4av, 5ai, </w:t>
+        <w:t xml:space="preserve">1aiv, 1av,  1avi, 1aix, 2aii, 2av, 4ai, 4aii, 4aiii, 4aiv, 4av, 5ai, </w:t>
       </w:r>
       <w:r>
         <w:t xml:space="preserve"> 6ai, 6aii, 7ai, 7avi, 8bii</w:t>
@@ -2257,13 +2288,8 @@
       </w:r>
       <w:proofErr w:type="spellEnd"/>
       <w:r>
-        <w:t xml:space="preserve"> chart talk about using Unity to develop game, unity asset store, unity online </w:t>
-      </w:r>
-      <w:proofErr w:type="gramStart"/>
-      <w:r>
-        <w:t>tutorials</w:t>
-      </w:r>
-      <w:proofErr w:type="gramEnd"/>
+        <w:t xml:space="preserve"> chart talk about using Unity to develop game, unity asset store, unity online tutorials</w:t>
+      </w:r>
     </w:p>
     <w:p>
       <w:pPr>
@@ -2278,7 +2304,6 @@
     <w:p/>
     <w:p>
       <w:r>
-        <w:lastRenderedPageBreak/>
         <w:t>Project Risks:</w:t>
       </w:r>
     </w:p>
@@ -2302,15 +2327,7 @@
         <w:ind w:left="720"/>
       </w:pPr>
       <w:r>
-        <w:t xml:space="preserve">As I am designing a video </w:t>
-      </w:r>
-      <w:proofErr w:type="gramStart"/>
-      <w:r>
-        <w:t>game</w:t>
-      </w:r>
-      <w:proofErr w:type="gramEnd"/>
-      <w:r>
-        <w:t xml:space="preserve"> I do not believe there are any risks to others that my project can cause.</w:t>
+        <w:t>As I am designing a video game I do not believe there are any risks to others that my project can cause.</w:t>
       </w:r>
     </w:p>
     <w:p/>
@@ -2415,7 +2432,6 @@
         </w:numPr>
       </w:pPr>
       <w:r>
-        <w:lastRenderedPageBreak/>
         <w:t xml:space="preserve">Macklin, C. and Sharp, J. (2016). </w:t>
       </w:r>
       <w:r>
@@ -2423,23 +2439,7 @@
           <w:i/>
           <w:iCs/>
         </w:rPr>
-        <w:t xml:space="preserve">Games, design and </w:t>
-      </w:r>
-      <w:proofErr w:type="gramStart"/>
-      <w:r>
-        <w:rPr>
-          <w:i/>
-          <w:iCs/>
-        </w:rPr>
-        <w:t>play :</w:t>
-      </w:r>
-      <w:proofErr w:type="gramEnd"/>
-      <w:r>
-        <w:rPr>
-          <w:i/>
-          <w:iCs/>
-        </w:rPr>
-        <w:t xml:space="preserve"> a detailed approach to iterative game design</w:t>
+        <w:t>Games, design and play : a detailed approach to iterative game design</w:t>
       </w:r>
       <w:r>
         <w:t xml:space="preserve">. Boston, </w:t>
@@ -3183,6 +3183,118 @@
     </w:lvl>
   </w:abstractNum>
   <w:abstractNum w:abstractNumId="6" w15:restartNumberingAfterBreak="0">
+    <w:nsid w:val="236D364D"/>
+    <w:multiLevelType w:val="hybridMultilevel"/>
+    <w:tmpl w:val="EDC06E58"/>
+    <w:lvl w:ilvl="0" w:tplc="406A9C5C">
+      <w:numFmt w:val="bullet"/>
+      <w:lvlText w:val="-"/>
+      <w:lvlJc w:val="left"/>
+      <w:pPr>
+        <w:ind w:left="1080" w:hanging="360"/>
+      </w:pPr>
+      <w:rPr>
+        <w:rFonts w:ascii="Calibri" w:eastAsiaTheme="minorHAnsi" w:hAnsi="Calibri" w:cs="Calibri" w:hint="default"/>
+      </w:rPr>
+    </w:lvl>
+    <w:lvl w:ilvl="1" w:tplc="08090003" w:tentative="1">
+      <w:start w:val="1"/>
+      <w:numFmt w:val="bullet"/>
+      <w:lvlText w:val="o"/>
+      <w:lvlJc w:val="left"/>
+      <w:pPr>
+        <w:ind w:left="1800" w:hanging="360"/>
+      </w:pPr>
+      <w:rPr>
+        <w:rFonts w:ascii="Courier New" w:hAnsi="Courier New" w:cs="Courier New" w:hint="default"/>
+      </w:rPr>
+    </w:lvl>
+    <w:lvl w:ilvl="2" w:tplc="08090005" w:tentative="1">
+      <w:start w:val="1"/>
+      <w:numFmt w:val="bullet"/>
+      <w:lvlText w:val=""/>
+      <w:lvlJc w:val="left"/>
+      <w:pPr>
+        <w:ind w:left="2520" w:hanging="360"/>
+      </w:pPr>
+      <w:rPr>
+        <w:rFonts w:ascii="Wingdings" w:hAnsi="Wingdings" w:hint="default"/>
+      </w:rPr>
+    </w:lvl>
+    <w:lvl w:ilvl="3" w:tplc="08090001" w:tentative="1">
+      <w:start w:val="1"/>
+      <w:numFmt w:val="bullet"/>
+      <w:lvlText w:val=""/>
+      <w:lvlJc w:val="left"/>
+      <w:pPr>
+        <w:ind w:left="3240" w:hanging="360"/>
+      </w:pPr>
+      <w:rPr>
+        <w:rFonts w:ascii="Symbol" w:hAnsi="Symbol" w:hint="default"/>
+      </w:rPr>
+    </w:lvl>
+    <w:lvl w:ilvl="4" w:tplc="08090003" w:tentative="1">
+      <w:start w:val="1"/>
+      <w:numFmt w:val="bullet"/>
+      <w:lvlText w:val="o"/>
+      <w:lvlJc w:val="left"/>
+      <w:pPr>
+        <w:ind w:left="3960" w:hanging="360"/>
+      </w:pPr>
+      <w:rPr>
+        <w:rFonts w:ascii="Courier New" w:hAnsi="Courier New" w:cs="Courier New" w:hint="default"/>
+      </w:rPr>
+    </w:lvl>
+    <w:lvl w:ilvl="5" w:tplc="08090005" w:tentative="1">
+      <w:start w:val="1"/>
+      <w:numFmt w:val="bullet"/>
+      <w:lvlText w:val=""/>
+      <w:lvlJc w:val="left"/>
+      <w:pPr>
+        <w:ind w:left="4680" w:hanging="360"/>
+      </w:pPr>
+      <w:rPr>
+        <w:rFonts w:ascii="Wingdings" w:hAnsi="Wingdings" w:hint="default"/>
+      </w:rPr>
+    </w:lvl>
+    <w:lvl w:ilvl="6" w:tplc="08090001" w:tentative="1">
+      <w:start w:val="1"/>
+      <w:numFmt w:val="bullet"/>
+      <w:lvlText w:val=""/>
+      <w:lvlJc w:val="left"/>
+      <w:pPr>
+        <w:ind w:left="5400" w:hanging="360"/>
+      </w:pPr>
+      <w:rPr>
+        <w:rFonts w:ascii="Symbol" w:hAnsi="Symbol" w:hint="default"/>
+      </w:rPr>
+    </w:lvl>
+    <w:lvl w:ilvl="7" w:tplc="08090003" w:tentative="1">
+      <w:start w:val="1"/>
+      <w:numFmt w:val="bullet"/>
+      <w:lvlText w:val="o"/>
+      <w:lvlJc w:val="left"/>
+      <w:pPr>
+        <w:ind w:left="6120" w:hanging="360"/>
+      </w:pPr>
+      <w:rPr>
+        <w:rFonts w:ascii="Courier New" w:hAnsi="Courier New" w:cs="Courier New" w:hint="default"/>
+      </w:rPr>
+    </w:lvl>
+    <w:lvl w:ilvl="8" w:tplc="08090005" w:tentative="1">
+      <w:start w:val="1"/>
+      <w:numFmt w:val="bullet"/>
+      <w:lvlText w:val=""/>
+      <w:lvlJc w:val="left"/>
+      <w:pPr>
+        <w:ind w:left="6840" w:hanging="360"/>
+      </w:pPr>
+      <w:rPr>
+        <w:rFonts w:ascii="Wingdings" w:hAnsi="Wingdings" w:hint="default"/>
+      </w:rPr>
+    </w:lvl>
+  </w:abstractNum>
+  <w:abstractNum w:abstractNumId="7" w15:restartNumberingAfterBreak="0">
     <w:nsid w:val="274D7F77"/>
     <w:multiLevelType w:val="hybridMultilevel"/>
     <w:tmpl w:val="B0AC595A"/>
@@ -3268,7 +3380,7 @@
       </w:pPr>
     </w:lvl>
   </w:abstractNum>
-  <w:abstractNum w:abstractNumId="7" w15:restartNumberingAfterBreak="0">
+  <w:abstractNum w:abstractNumId="8" w15:restartNumberingAfterBreak="0">
     <w:nsid w:val="419A6C6A"/>
     <w:multiLevelType w:val="hybridMultilevel"/>
     <w:tmpl w:val="35241178"/>
@@ -3381,7 +3493,7 @@
       </w:rPr>
     </w:lvl>
   </w:abstractNum>
-  <w:abstractNum w:abstractNumId="8" w15:restartNumberingAfterBreak="0">
+  <w:abstractNum w:abstractNumId="9" w15:restartNumberingAfterBreak="0">
     <w:nsid w:val="592950E1"/>
     <w:multiLevelType w:val="hybridMultilevel"/>
     <w:tmpl w:val="DB62CCDE"/>
@@ -3494,7 +3606,7 @@
       </w:rPr>
     </w:lvl>
   </w:abstractNum>
-  <w:abstractNum w:abstractNumId="9" w15:restartNumberingAfterBreak="0">
+  <w:abstractNum w:abstractNumId="10" w15:restartNumberingAfterBreak="0">
     <w:nsid w:val="65EA079D"/>
     <w:multiLevelType w:val="hybridMultilevel"/>
     <w:tmpl w:val="70525F94"/>
@@ -3607,7 +3719,114 @@
       </w:rPr>
     </w:lvl>
   </w:abstractNum>
-  <w:abstractNum w:abstractNumId="10" w15:restartNumberingAfterBreak="0">
+  <w:abstractNum w:abstractNumId="11" w15:restartNumberingAfterBreak="0">
+    <w:nsid w:val="70C746AB"/>
+    <w:multiLevelType w:val="multilevel"/>
+    <w:tmpl w:val="E12E46B4"/>
+    <w:lvl w:ilvl="0">
+      <w:start w:val="1"/>
+      <w:numFmt w:val="decimal"/>
+      <w:lvlText w:val="%1)"/>
+      <w:lvlJc w:val="left"/>
+      <w:pPr>
+        <w:ind w:left="1080" w:hanging="360"/>
+      </w:pPr>
+      <w:rPr>
+        <w:rFonts w:hint="default"/>
+      </w:rPr>
+    </w:lvl>
+    <w:lvl w:ilvl="1">
+      <w:start w:val="1"/>
+      <w:numFmt w:val="lowerLetter"/>
+      <w:lvlText w:val="%2."/>
+      <w:lvlJc w:val="left"/>
+      <w:pPr>
+        <w:ind w:left="1440" w:hanging="360"/>
+      </w:pPr>
+    </w:lvl>
+    <w:lvl w:ilvl="2">
+      <w:start w:val="1"/>
+      <w:numFmt w:val="lowerRoman"/>
+      <w:lvlText w:val="%3."/>
+      <w:lvlJc w:val="right"/>
+      <w:pPr>
+        <w:ind w:left="1800" w:hanging="360"/>
+      </w:pPr>
+    </w:lvl>
+    <w:lvl w:ilvl="3">
+      <w:start w:val="1"/>
+      <w:numFmt w:val="decimal"/>
+      <w:lvlText w:val="(%4)"/>
+      <w:lvlJc w:val="left"/>
+      <w:pPr>
+        <w:ind w:left="2160" w:hanging="360"/>
+      </w:pPr>
+      <w:rPr>
+        <w:rFonts w:hint="default"/>
+      </w:rPr>
+    </w:lvl>
+    <w:lvl w:ilvl="4">
+      <w:start w:val="1"/>
+      <w:numFmt w:val="lowerLetter"/>
+      <w:lvlText w:val="(%5)"/>
+      <w:lvlJc w:val="left"/>
+      <w:pPr>
+        <w:ind w:left="2520" w:hanging="360"/>
+      </w:pPr>
+      <w:rPr>
+        <w:rFonts w:hint="default"/>
+      </w:rPr>
+    </w:lvl>
+    <w:lvl w:ilvl="5">
+      <w:start w:val="1"/>
+      <w:numFmt w:val="lowerRoman"/>
+      <w:lvlText w:val="(%6)"/>
+      <w:lvlJc w:val="left"/>
+      <w:pPr>
+        <w:ind w:left="2880" w:hanging="360"/>
+      </w:pPr>
+      <w:rPr>
+        <w:rFonts w:hint="default"/>
+      </w:rPr>
+    </w:lvl>
+    <w:lvl w:ilvl="6">
+      <w:start w:val="1"/>
+      <w:numFmt w:val="decimal"/>
+      <w:lvlText w:val="%7."/>
+      <w:lvlJc w:val="left"/>
+      <w:pPr>
+        <w:ind w:left="3240" w:hanging="360"/>
+      </w:pPr>
+      <w:rPr>
+        <w:rFonts w:hint="default"/>
+      </w:rPr>
+    </w:lvl>
+    <w:lvl w:ilvl="7">
+      <w:start w:val="1"/>
+      <w:numFmt w:val="lowerLetter"/>
+      <w:lvlText w:val="%8."/>
+      <w:lvlJc w:val="left"/>
+      <w:pPr>
+        <w:ind w:left="3600" w:hanging="360"/>
+      </w:pPr>
+      <w:rPr>
+        <w:rFonts w:hint="default"/>
+      </w:rPr>
+    </w:lvl>
+    <w:lvl w:ilvl="8">
+      <w:start w:val="1"/>
+      <w:numFmt w:val="lowerRoman"/>
+      <w:lvlText w:val="%9."/>
+      <w:lvlJc w:val="left"/>
+      <w:pPr>
+        <w:ind w:left="3960" w:hanging="360"/>
+      </w:pPr>
+      <w:rPr>
+        <w:rFonts w:hint="default"/>
+      </w:rPr>
+    </w:lvl>
+  </w:abstractNum>
+  <w:abstractNum w:abstractNumId="12" w15:restartNumberingAfterBreak="0">
     <w:nsid w:val="72FA27A8"/>
     <w:multiLevelType w:val="hybridMultilevel"/>
     <w:tmpl w:val="3B42B0C4"/>
@@ -3693,7 +3912,7 @@
       </w:pPr>
     </w:lvl>
   </w:abstractNum>
-  <w:abstractNum w:abstractNumId="11" w15:restartNumberingAfterBreak="0">
+  <w:abstractNum w:abstractNumId="13" w15:restartNumberingAfterBreak="0">
     <w:nsid w:val="75A173BB"/>
     <w:multiLevelType w:val="hybridMultilevel"/>
     <w:tmpl w:val="87B46F56"/>
@@ -3806,7 +4025,7 @@
       </w:rPr>
     </w:lvl>
   </w:abstractNum>
-  <w:abstractNum w:abstractNumId="12" w15:restartNumberingAfterBreak="0">
+  <w:abstractNum w:abstractNumId="14" w15:restartNumberingAfterBreak="0">
     <w:nsid w:val="78890045"/>
     <w:multiLevelType w:val="multilevel"/>
     <w:tmpl w:val="0809001F"/>
@@ -3893,7 +4112,7 @@
     </w:lvl>
   </w:abstractNum>
   <w:num w:numId="1" w16cid:durableId="798648359">
-    <w:abstractNumId w:val="11"/>
+    <w:abstractNumId w:val="13"/>
   </w:num>
   <w:num w:numId="2" w16cid:durableId="732505834">
     <w:abstractNumId w:val="4"/>
@@ -3902,25 +4121,25 @@
     <w:abstractNumId w:val="5"/>
   </w:num>
   <w:num w:numId="4" w16cid:durableId="2081712769">
-    <w:abstractNumId w:val="6"/>
+    <w:abstractNumId w:val="7"/>
   </w:num>
   <w:num w:numId="5" w16cid:durableId="1000697709">
-    <w:abstractNumId w:val="10"/>
+    <w:abstractNumId w:val="12"/>
   </w:num>
   <w:num w:numId="6" w16cid:durableId="1992442917">
-    <w:abstractNumId w:val="12"/>
+    <w:abstractNumId w:val="14"/>
   </w:num>
   <w:num w:numId="7" w16cid:durableId="1504660267">
     <w:abstractNumId w:val="1"/>
   </w:num>
   <w:num w:numId="8" w16cid:durableId="231818704">
-    <w:abstractNumId w:val="7"/>
+    <w:abstractNumId w:val="8"/>
   </w:num>
   <w:num w:numId="9" w16cid:durableId="1734698548">
     <w:abstractNumId w:val="3"/>
   </w:num>
   <w:num w:numId="10" w16cid:durableId="984354399">
-    <w:abstractNumId w:val="8"/>
+    <w:abstractNumId w:val="9"/>
   </w:num>
   <w:num w:numId="11" w16cid:durableId="704329046">
     <w:abstractNumId w:val="2"/>
@@ -3929,7 +4148,13 @@
     <w:abstractNumId w:val="0"/>
   </w:num>
   <w:num w:numId="13" w16cid:durableId="617836754">
-    <w:abstractNumId w:val="9"/>
+    <w:abstractNumId w:val="10"/>
+  </w:num>
+  <w:num w:numId="14" w16cid:durableId="526603396">
+    <w:abstractNumId w:val="6"/>
+  </w:num>
+  <w:num w:numId="15" w16cid:durableId="685056224">
+    <w:abstractNumId w:val="11"/>
   </w:num>
 </w:numbering>
 </file>
@@ -4357,6 +4582,7 @@
   <w:style w:type="character" w:default="1" w:styleId="DefaultParagraphFont">
     <w:name w:val="Default Paragraph Font"/>
     <w:uiPriority w:val="1"/>
+    <w:semiHidden/>
     <w:unhideWhenUsed/>
   </w:style>
   <w:style w:type="table" w:default="1" w:styleId="TableNormal">

</xml_diff>

<commit_message>
final report half written up
</commit_message>
<xml_diff>
--- a/PDD.docx
+++ b/PDD.docx
@@ -1,14 +1,11 @@
 
 <file path=word/document.xml><?xml version="1.0" encoding="utf-8"?>
-<w:document xmlns:wpc="http://schemas.microsoft.com/office/word/2010/wordprocessingCanvas" xmlns:cx="http://schemas.microsoft.com/office/drawing/2014/chartex" xmlns:cx1="http://schemas.microsoft.com/office/drawing/2015/9/8/chartex" xmlns:cx2="http://schemas.microsoft.com/office/drawing/2015/10/21/chartex" xmlns:cx3="http://schemas.microsoft.com/office/drawing/2016/5/9/chartex" xmlns:cx4="http://schemas.microsoft.com/office/drawing/2016/5/10/chartex" xmlns:cx5="http://schemas.microsoft.com/office/drawing/2016/5/11/chartex" xmlns:cx6="http://schemas.microsoft.com/office/drawing/2016/5/12/chartex" xmlns:cx7="http://schemas.microsoft.com/office/drawing/2016/5/13/chartex" xmlns:cx8="http://schemas.microsoft.com/office/drawing/2016/5/14/chartex" xmlns:mc="http://schemas.openxmlformats.org/markup-compatibility/2006" xmlns:aink="http://schemas.microsoft.com/office/drawing/2016/ink" xmlns:am3d="http://schemas.microsoft.com/office/drawing/2017/model3d" xmlns:o="urn:schemas-microsoft-com:office:office" xmlns:oel="http://schemas.microsoft.com/office/2019/extlst" xmlns:r="http://schemas.openxmlformats.org/officeDocument/2006/relationships" xmlns:m="http://schemas.openxmlformats.org/officeDocument/2006/math" xmlns:v="urn:schemas-microsoft-com:vml" xmlns:wp14="http://schemas.microsoft.com/office/word/2010/wordprocessingDrawing" xmlns:wp="http://schemas.openxmlformats.org/drawingml/2006/wordprocessingDrawing" xmlns:w10="urn:schemas-microsoft-com:office:word" xmlns:w="http://schemas.openxmlformats.org/wordprocessingml/2006/main" xmlns:w14="http://schemas.microsoft.com/office/word/2010/wordml" xmlns:w15="http://schemas.microsoft.com/office/word/2012/wordml" xmlns:w16cex="http://schemas.microsoft.com/office/word/2018/wordml/cex" xmlns:w16cid="http://schemas.microsoft.com/office/word/2016/wordml/cid" xmlns:w16="http://schemas.microsoft.com/office/word/2018/wordml" xmlns:w16sdtdh="http://schemas.microsoft.com/office/word/2020/wordml/sdtdatahash" xmlns:w16se="http://schemas.microsoft.com/office/word/2015/wordml/symex" xmlns:wpg="http://schemas.microsoft.com/office/word/2010/wordprocessingGroup" xmlns:wpi="http://schemas.microsoft.com/office/word/2010/wordprocessingInk" xmlns:wne="http://schemas.microsoft.com/office/word/2006/wordml" xmlns:wps="http://schemas.microsoft.com/office/word/2010/wordprocessingShape" mc:Ignorable="w14 w15 w16se w16cid w16 w16cex w16sdtdh wp14">
+<w:document xmlns:wpc="http://schemas.microsoft.com/office/word/2010/wordprocessingCanvas" xmlns:cx="http://schemas.microsoft.com/office/drawing/2014/chartex" xmlns:cx1="http://schemas.microsoft.com/office/drawing/2015/9/8/chartex" xmlns:cx2="http://schemas.microsoft.com/office/drawing/2015/10/21/chartex" xmlns:cx3="http://schemas.microsoft.com/office/drawing/2016/5/9/chartex" xmlns:cx4="http://schemas.microsoft.com/office/drawing/2016/5/10/chartex" xmlns:cx5="http://schemas.microsoft.com/office/drawing/2016/5/11/chartex" xmlns:cx6="http://schemas.microsoft.com/office/drawing/2016/5/12/chartex" xmlns:cx7="http://schemas.microsoft.com/office/drawing/2016/5/13/chartex" xmlns:cx8="http://schemas.microsoft.com/office/drawing/2016/5/14/chartex" xmlns:mc="http://schemas.openxmlformats.org/markup-compatibility/2006" xmlns:aink="http://schemas.microsoft.com/office/drawing/2016/ink" xmlns:am3d="http://schemas.microsoft.com/office/drawing/2017/model3d" xmlns:o="urn:schemas-microsoft-com:office:office" xmlns:oel="http://schemas.microsoft.com/office/2019/extlst" xmlns:r="http://schemas.openxmlformats.org/officeDocument/2006/relationships" xmlns:m="http://schemas.openxmlformats.org/officeDocument/2006/math" xmlns:v="urn:schemas-microsoft-com:vml" xmlns:wp14="http://schemas.microsoft.com/office/word/2010/wordprocessingDrawing" xmlns:wp="http://schemas.openxmlformats.org/drawingml/2006/wordprocessingDrawing" xmlns:w10="urn:schemas-microsoft-com:office:word" xmlns:w="http://schemas.openxmlformats.org/wordprocessingml/2006/main" xmlns:w14="http://schemas.microsoft.com/office/word/2010/wordml" xmlns:w15="http://schemas.microsoft.com/office/word/2012/wordml" xmlns:w16cex="http://schemas.microsoft.com/office/word/2018/wordml/cex" xmlns:w16cid="http://schemas.microsoft.com/office/word/2016/wordml/cid" xmlns:w16="http://schemas.microsoft.com/office/word/2018/wordml" xmlns:w16du="http://schemas.microsoft.com/office/word/2023/wordml/word16du" xmlns:w16sdtdh="http://schemas.microsoft.com/office/word/2020/wordml/sdtdatahash" xmlns:w16se="http://schemas.microsoft.com/office/word/2015/wordml/symex" xmlns:wpg="http://schemas.microsoft.com/office/word/2010/wordprocessingGroup" xmlns:wpi="http://schemas.microsoft.com/office/word/2010/wordprocessingInk" xmlns:wne="http://schemas.microsoft.com/office/word/2006/wordml" xmlns:wps="http://schemas.microsoft.com/office/word/2010/wordprocessingShape" mc:Ignorable="w14 w15 w16se w16cid w16 w16cex w16sdtdh wp14">
   <w:body>
     <w:p>
       <w:pPr>
         <w:jc w:val="center"/>
       </w:pPr>
-      <w:r>
-        <w:t>correctly</w:t>
-      </w:r>
       <w:r>
         <w:t>Computer Science with Games Development</w:t>
       </w:r>
@@ -294,163 +291,156 @@
         <w:t xml:space="preserve"> are all exceptional examples of good stealth games. However, these are all third-person games. There is a severe lack of first-person stealth games. Dishonoured</w:t>
       </w:r>
       <w:r>
-        <w:t xml:space="preserve"> 2(</w:t>
+        <w:t xml:space="preserve"> 2(Arkane Studios, 2016)</w:t>
+      </w:r>
+      <w:r>
+        <w:t xml:space="preserve"> is the only relatively recent game that meets the first-person stealth criteria</w:t>
+      </w:r>
+      <w:r>
+        <w:t>.</w:t>
+      </w:r>
+      <w:r>
+        <w:t xml:space="preserve"> </w:t>
+      </w:r>
+    </w:p>
+    <w:p>
+      <w:pPr>
+        <w:ind w:left="720"/>
+      </w:pPr>
+      <w:r>
+        <w:t xml:space="preserve">There have been many attempts by </w:t>
+      </w:r>
+      <w:r>
+        <w:t>games</w:t>
+      </w:r>
+      <w:r>
+        <w:t xml:space="preserve"> such as Call of Duty</w:t>
+      </w:r>
+      <w:r>
+        <w:t xml:space="preserve"> Modern Warfare</w:t>
+      </w:r>
+      <w:r>
+        <w:t>(Infinity Ward, 2019)</w:t>
+      </w:r>
+      <w:r>
+        <w:t xml:space="preserve"> and Battlefield </w:t>
+      </w:r>
+      <w:r>
+        <w:t>1</w:t>
+      </w:r>
+      <w:r>
+        <w:t>(DICE, 2016)</w:t>
+      </w:r>
+      <w:r>
+        <w:t xml:space="preserve"> </w:t>
+      </w:r>
+      <w:r>
+        <w:t xml:space="preserve">to include stealth levels within their FPS games, however, these often feel shoehorned in. </w:t>
+      </w:r>
+      <w:r>
+        <w:t>A few areas in which these games</w:t>
+      </w:r>
+      <w:r>
+        <w:t xml:space="preserve"> </w:t>
+      </w:r>
+      <w:r>
+        <w:t>lack compared to their third-person counterpart include</w:t>
+      </w:r>
+      <w:r>
+        <w:t xml:space="preserve"> a poor stealth AI, a</w:t>
+      </w:r>
+      <w:r>
+        <w:t>n unintuitive UI design for stealth</w:t>
+      </w:r>
+      <w:r>
+        <w:t xml:space="preserve">, a lack of stealth-specific mechanics, limited movement/traversal options and a </w:t>
+      </w:r>
+      <w:r>
+        <w:t>lack of balance between the player and the enemies.</w:t>
+      </w:r>
+    </w:p>
+    <w:p>
+      <w:pPr>
+        <w:ind w:left="720"/>
+      </w:pPr>
+      <w:r>
+        <w:t xml:space="preserve">I am going to create a prototype First-Person </w:t>
+      </w:r>
+      <w:r>
+        <w:t>S</w:t>
+      </w:r>
+      <w:r>
+        <w:t xml:space="preserve">tealth game that will incorporate a few of the </w:t>
+      </w:r>
+      <w:r>
+        <w:t>features that make third-person stealth games great. The specific areas I want to look at are the stealth AI, stealth UI, stealth mechanics, player movement/traversal and balancing the player and enemies.</w:t>
+      </w:r>
+    </w:p>
+    <w:p>
+      <w:pPr>
+        <w:ind w:left="720"/>
+      </w:pPr>
+      <w:r>
+        <w:t>The prototype will be one level</w:t>
+      </w:r>
+      <w:r>
+        <w:t xml:space="preserve"> of the game</w:t>
+      </w:r>
+      <w:r>
+        <w:t xml:space="preserve"> created using Unity and the scripts will be written in C#. To assist me with the technical side of development I will utilise the Unity Learn</w:t>
+      </w:r>
+      <w:r>
+        <w:t xml:space="preserve"> website(Unity Learn, 2020)</w:t>
+      </w:r>
+      <w:r>
+        <w:t>, Game Coding Complete</w:t>
+      </w:r>
+      <w:r>
+        <w:t>(</w:t>
       </w:r>
       <w:proofErr w:type="spellStart"/>
       <w:r>
-        <w:t>Arkane</w:t>
+        <w:t>Mcshaffry</w:t>
       </w:r>
       <w:proofErr w:type="spellEnd"/>
       <w:r>
-        <w:t xml:space="preserve"> Studios, 2016)</w:t>
-      </w:r>
-      <w:r>
-        <w:t xml:space="preserve"> is the only relatively recent game that meets the first-person stealth criteria</w:t>
+        <w:t>, 2013)</w:t>
+      </w:r>
+      <w:r>
+        <w:t xml:space="preserve"> and Artificial Intelligence for Games</w:t>
+      </w:r>
+      <w:r>
+        <w:t>(Millington, 2019)</w:t>
       </w:r>
       <w:r>
         <w:t>.</w:t>
       </w:r>
-      <w:r>
-        <w:t xml:space="preserve"> </w:t>
+    </w:p>
+    <w:p/>
+    <w:p>
+      <w:pPr>
+        <w:rPr>
+          <w:b/>
+          <w:bCs/>
+          <w:sz w:val="24"/>
+          <w:szCs w:val="24"/>
+        </w:rPr>
+      </w:pPr>
+      <w:r>
+        <w:rPr>
+          <w:b/>
+          <w:bCs/>
+          <w:sz w:val="24"/>
+          <w:szCs w:val="24"/>
+        </w:rPr>
+        <w:t>Project Objectives:</w:t>
       </w:r>
     </w:p>
     <w:p>
       <w:pPr>
         <w:ind w:left="720"/>
       </w:pPr>
-      <w:r>
-        <w:t xml:space="preserve">There have been many attempts by </w:t>
-      </w:r>
-      <w:r>
-        <w:t>games</w:t>
-      </w:r>
-      <w:r>
-        <w:t xml:space="preserve"> such as Call of Duty</w:t>
-      </w:r>
-      <w:r>
-        <w:t xml:space="preserve"> Modern Warfare</w:t>
-      </w:r>
-      <w:r>
-        <w:t>(Infinity Ward, 2019)</w:t>
-      </w:r>
-      <w:r>
-        <w:t xml:space="preserve"> and Battlefield </w:t>
-      </w:r>
-      <w:r>
-        <w:t>1</w:t>
-      </w:r>
-      <w:r>
-        <w:t>(DICE, 2016)</w:t>
-      </w:r>
-      <w:r>
-        <w:t xml:space="preserve"> </w:t>
-      </w:r>
-      <w:r>
-        <w:t xml:space="preserve">to include stealth levels within their FPS games, however, these often feel shoehorned in. </w:t>
-      </w:r>
-      <w:r>
-        <w:t>A few areas in which these games</w:t>
-      </w:r>
-      <w:r>
-        <w:t xml:space="preserve"> </w:t>
-      </w:r>
-      <w:r>
-        <w:t>lack compared to their third-person counterpart include</w:t>
-      </w:r>
-      <w:r>
-        <w:t xml:space="preserve"> a poor stealth AI, a</w:t>
-      </w:r>
-      <w:r>
-        <w:t>n unintuitive UI design for stealth</w:t>
-      </w:r>
-      <w:r>
-        <w:t xml:space="preserve">, a lack of stealth-specific mechanics, limited movement/traversal options and a </w:t>
-      </w:r>
-      <w:r>
-        <w:t>lack of balance between the player and the enemies.</w:t>
-      </w:r>
-    </w:p>
-    <w:p>
-      <w:pPr>
-        <w:ind w:left="720"/>
-      </w:pPr>
-      <w:r>
-        <w:t xml:space="preserve">I am going to create a prototype First-Person </w:t>
-      </w:r>
-      <w:r>
-        <w:t>S</w:t>
-      </w:r>
-      <w:r>
-        <w:t xml:space="preserve">tealth game that will incorporate a few of the </w:t>
-      </w:r>
-      <w:r>
-        <w:t>features that make third-person stealth games great. The specific areas I want to look at are the stealth AI, stealth UI, stealth mechanics, player movement/traversal and balancing the player and enemies.</w:t>
-      </w:r>
-    </w:p>
-    <w:p>
-      <w:pPr>
-        <w:ind w:left="720"/>
-      </w:pPr>
-      <w:r>
-        <w:t>The prototype will be one level</w:t>
-      </w:r>
-      <w:r>
-        <w:t xml:space="preserve"> of the game</w:t>
-      </w:r>
-      <w:r>
-        <w:t xml:space="preserve"> created using Unity and the scripts will be written in C#. To assist me with the technical side of development I will utilise the Unity Learn</w:t>
-      </w:r>
-      <w:r>
-        <w:t xml:space="preserve"> website(Unity Learn, 2020)</w:t>
-      </w:r>
-      <w:r>
-        <w:t>, Game Coding Complete</w:t>
-      </w:r>
-      <w:r>
-        <w:t>(</w:t>
-      </w:r>
-      <w:proofErr w:type="spellStart"/>
-      <w:r>
-        <w:t>Mcshaffry</w:t>
-      </w:r>
-      <w:proofErr w:type="spellEnd"/>
-      <w:r>
-        <w:t>, 2013)</w:t>
-      </w:r>
-      <w:r>
-        <w:t xml:space="preserve"> and Artificial Intelligence for Games</w:t>
-      </w:r>
-      <w:r>
-        <w:t>(Millington, 2019)</w:t>
-      </w:r>
-      <w:r>
-        <w:t>.</w:t>
-      </w:r>
-    </w:p>
-    <w:p/>
-    <w:p>
-      <w:pPr>
-        <w:rPr>
-          <w:b/>
-          <w:bCs/>
-          <w:sz w:val="24"/>
-          <w:szCs w:val="24"/>
-        </w:rPr>
-      </w:pPr>
-      <w:r>
-        <w:rPr>
-          <w:b/>
-          <w:bCs/>
-          <w:sz w:val="24"/>
-          <w:szCs w:val="24"/>
-        </w:rPr>
-        <w:t>Project Objectives:</w:t>
-      </w:r>
-    </w:p>
-    <w:p>
-      <w:pPr>
-        <w:ind w:left="720"/>
-      </w:pPr>
+      <w:bookmarkStart w:id="0" w:name="_Hlk137144174"/>
       <w:r>
         <w:t xml:space="preserve">The </w:t>
       </w:r>
@@ -461,7 +451,13 @@
         <w:t xml:space="preserve"> is to create a First-Person Stealth level using Unity. This will have </w:t>
       </w:r>
       <w:r>
-        <w:t>5 main aspects, AI, U, Mechanics, Movement and Balance.</w:t>
+        <w:t>5 main aspects, AI, U</w:t>
+      </w:r>
+      <w:r>
+        <w:t>I</w:t>
+      </w:r>
+      <w:r>
+        <w:t>, Mechanics, Movement and Balance.</w:t>
       </w:r>
     </w:p>
     <w:p>
@@ -485,7 +481,11 @@
         </w:numPr>
       </w:pPr>
       <w:r>
-        <w:t xml:space="preserve">The stealth AI will be designed with a behaviour tree that will have at least 5 different states for the enemy. </w:t>
+        <w:t>T</w:t>
+      </w:r>
+      <w:bookmarkStart w:id="1" w:name="_Hlk137172026"/>
+      <w:r>
+        <w:t xml:space="preserve">he stealth AI will be designed with a behaviour tree that will have at least 5 different states for the enemy. </w:t>
       </w:r>
       <w:r>
         <w:t>E.g.,</w:t>
@@ -493,6 +493,7 @@
       <w:r>
         <w:t xml:space="preserve"> Cautious, Search, Attack, etc</w:t>
       </w:r>
+      <w:bookmarkEnd w:id="1"/>
     </w:p>
     <w:p>
       <w:pPr>
@@ -503,7 +504,11 @@
         </w:numPr>
       </w:pPr>
       <w:r>
-        <w:t xml:space="preserve">The AI will </w:t>
+        <w:t>T</w:t>
+      </w:r>
+      <w:bookmarkStart w:id="2" w:name="_Hlk137172040"/>
+      <w:r>
+        <w:t xml:space="preserve">he AI will </w:t>
       </w:r>
       <w:r>
         <w:t>use</w:t>
@@ -512,7 +517,11 @@
         <w:t xml:space="preserve"> a pathfinding algorithm to find </w:t>
       </w:r>
       <w:r>
-        <w:t xml:space="preserve">the player when in the searching state. </w:t>
+        <w:t>the player when in the searching state.</w:t>
+      </w:r>
+      <w:bookmarkEnd w:id="2"/>
+      <w:r>
+        <w:t xml:space="preserve"> </w:t>
       </w:r>
     </w:p>
     <w:p>
@@ -524,8 +533,13 @@
         </w:numPr>
       </w:pPr>
       <w:r>
-        <w:t xml:space="preserve">The AI will not have a binary detection of the player. The AI should slowly detect the player over time and not instantly go into a state of alert when they spot the player. </w:t>
-      </w:r>
+        <w:t>Th</w:t>
+      </w:r>
+      <w:bookmarkStart w:id="3" w:name="_Hlk137172067"/>
+      <w:r>
+        <w:t xml:space="preserve">e AI will not have a binary detection of the player. The AI should slowly detect the player over time and not instantly go into a state of alert when they spot the player. </w:t>
+      </w:r>
+      <w:bookmarkEnd w:id="3"/>
     </w:p>
     <w:p>
       <w:pPr>
@@ -548,8 +562,13 @@
         </w:numPr>
       </w:pPr>
       <w:r>
-        <w:t>There should be a small icon to allow the player to determine the current state of an enemy. E.g., Red for an attack state and amber for a search state.</w:t>
-      </w:r>
+        <w:t>T</w:t>
+      </w:r>
+      <w:bookmarkStart w:id="4" w:name="_Hlk137172114"/>
+      <w:r>
+        <w:t>here should be a small icon to allow the player to determine the current state of an enemy. E.g., Red for an attack state and amber for a search state.</w:t>
+      </w:r>
+      <w:bookmarkEnd w:id="4"/>
     </w:p>
     <w:p>
       <w:pPr>
@@ -560,11 +579,16 @@
         </w:numPr>
       </w:pPr>
       <w:r>
-        <w:t xml:space="preserve">There should be a UI element that allows the player to determine whether they are </w:t>
+        <w:t>T</w:t>
+      </w:r>
+      <w:bookmarkStart w:id="5" w:name="_Hlk137172130"/>
+      <w:r>
+        <w:t xml:space="preserve">here should be a UI element that allows the player to determine whether they are </w:t>
       </w:r>
       <w:r>
         <w:t>about to be spotted or not</w:t>
       </w:r>
+      <w:bookmarkEnd w:id="5"/>
     </w:p>
     <w:p>
       <w:pPr>
@@ -587,7 +611,15 @@
         </w:numPr>
       </w:pPr>
       <w:r>
-        <w:t xml:space="preserve">There should be 2 different stealth mechanics/gadgets that the player can use in the level. E.g., Binoculars to mark targets, Agent 47`s piano wire(IO Interactive, 2021), and Sam Fisher`s fibre optic cable(Ubisoft Toronto, 2013). </w:t>
+        <w:t>T</w:t>
+      </w:r>
+      <w:bookmarkStart w:id="6" w:name="_Hlk137172166"/>
+      <w:r>
+        <w:t>here should be 2 different stealth mechanics/gadgets that the player can use in the level. E.g., Binoculars to mark targets, Agent 47`s piano wire(IO Interactive, 2021), and Sam Fisher`s fibre optic cable(Ubisoft Toronto, 2013).</w:t>
+      </w:r>
+      <w:bookmarkEnd w:id="6"/>
+      <w:r>
+        <w:t xml:space="preserve"> </w:t>
       </w:r>
     </w:p>
     <w:p>
@@ -600,8 +632,13 @@
       </w:pPr>
       <w:r>
         <w:lastRenderedPageBreak/>
-        <w:t>The player should only be able to use the mechanic a finite number of times within the level.</w:t>
-      </w:r>
+        <w:t>T</w:t>
+      </w:r>
+      <w:bookmarkStart w:id="7" w:name="_Hlk137172188"/>
+      <w:r>
+        <w:t>he player should only be able to use the mechanic a finite number of times within the level.</w:t>
+      </w:r>
+      <w:bookmarkEnd w:id="7"/>
     </w:p>
     <w:p>
       <w:pPr>
@@ -624,38 +661,25 @@
         </w:numPr>
       </w:pPr>
       <w:r>
-        <w:t>The player should have a unique and original way to traverse the level</w:t>
+        <w:t>T</w:t>
+      </w:r>
+      <w:bookmarkStart w:id="8" w:name="_Hlk137172219"/>
+      <w:r>
+        <w:t>he player should have a unique and original way to traverse the level</w:t>
       </w:r>
       <w:r>
         <w:t xml:space="preserve"> that differs from walking, running, crouch walking and crawling prone.</w:t>
       </w:r>
       <w:r>
-        <w:t xml:space="preserve"> E.g., Batman`s Grapnel (Rocksteady, 2015) and </w:t>
-      </w:r>
-      <w:proofErr w:type="spellStart"/>
-      <w:proofErr w:type="gramStart"/>
-      <w:r>
-        <w:t>Dishonoured</w:t>
-      </w:r>
-      <w:proofErr w:type="gramEnd"/>
-      <w:r>
-        <w:t>`s</w:t>
-      </w:r>
-      <w:proofErr w:type="spellEnd"/>
-      <w:r>
-        <w:t xml:space="preserve"> Blink </w:t>
+        <w:t xml:space="preserve"> E.g., Batman`s Grapnel (Rocksteady, 2015) and Dishonoured`s Blink </w:t>
       </w:r>
       <w:r>
         <w:t>ability (</w:t>
       </w:r>
-      <w:proofErr w:type="spellStart"/>
-      <w:r>
-        <w:t>Arkane</w:t>
-      </w:r>
-      <w:proofErr w:type="spellEnd"/>
-      <w:r>
-        <w:t xml:space="preserve"> Studios, 2016)</w:t>
-      </w:r>
+      <w:r>
+        <w:t>Arkane Studios, 2016)</w:t>
+      </w:r>
+      <w:bookmarkEnd w:id="8"/>
     </w:p>
     <w:p>
       <w:pPr>
@@ -678,8 +702,13 @@
         </w:numPr>
       </w:pPr>
       <w:r>
-        <w:t xml:space="preserve">Enemies should be much stronger than the player in terms of health and damage they can do. </w:t>
-      </w:r>
+        <w:t>En</w:t>
+      </w:r>
+      <w:bookmarkStart w:id="9" w:name="_Hlk137172257"/>
+      <w:r>
+        <w:t xml:space="preserve">emies should be much stronger than the player in terms of health and damage they can do. </w:t>
+      </w:r>
+      <w:bookmarkEnd w:id="9"/>
     </w:p>
     <w:p>
       <w:pPr>
@@ -690,7 +719,11 @@
         </w:numPr>
       </w:pPr>
       <w:r>
-        <w:t xml:space="preserve">The weapons the player can use should be </w:t>
+        <w:t xml:space="preserve">The </w:t>
+      </w:r>
+      <w:bookmarkStart w:id="10" w:name="_Hlk137172284"/>
+      <w:r>
+        <w:t xml:space="preserve">weapons the player can use should be </w:t>
       </w:r>
       <w:r>
         <w:t xml:space="preserve">very weak </w:t>
@@ -698,6 +731,7 @@
       <w:r>
         <w:t>when taking on multiple enemies</w:t>
       </w:r>
+      <w:bookmarkEnd w:id="10"/>
     </w:p>
     <w:p>
       <w:pPr>
@@ -708,9 +742,16 @@
         </w:numPr>
       </w:pPr>
       <w:r>
-        <w:t>The player should not regen health or have any way to replenish health in the level</w:t>
-      </w:r>
-    </w:p>
+        <w:t xml:space="preserve">The </w:t>
+      </w:r>
+      <w:bookmarkStart w:id="11" w:name="_Hlk137172326"/>
+      <w:bookmarkStart w:id="12" w:name="_Hlk137172334"/>
+      <w:r>
+        <w:t>player should not regen health or have any way to replenish health in the level</w:t>
+      </w:r>
+      <w:bookmarkEnd w:id="12"/>
+    </w:p>
+    <w:bookmarkEnd w:id="11"/>
     <w:p>
       <w:pPr>
         <w:pStyle w:val="ListParagraph"/>
@@ -764,6 +805,7 @@
         <w:t>Saving and loading</w:t>
       </w:r>
     </w:p>
+    <w:bookmarkEnd w:id="0"/>
     <w:p/>
     <w:p>
       <w:pPr>
@@ -788,6 +830,7 @@
       <w:pPr>
         <w:ind w:left="720"/>
       </w:pPr>
+      <w:bookmarkStart w:id="13" w:name="_Hlk137145233"/>
       <w:r>
         <w:t xml:space="preserve">The main beneficiary of this project is other developers specifically working on FPS games </w:t>
       </w:r>
@@ -809,6 +852,7 @@
         <w:t xml:space="preserve">Another beneficiary of my project is developers who may want to build on top of my prototype to produce a full first-person stealth game.  </w:t>
       </w:r>
     </w:p>
+    <w:bookmarkEnd w:id="13"/>
     <w:p/>
     <w:p>
       <w:pPr>
@@ -833,6 +877,7 @@
       <w:pPr>
         <w:ind w:left="720"/>
       </w:pPr>
+      <w:bookmarkStart w:id="14" w:name="_Hlk137145835"/>
       <w:r>
         <w:t xml:space="preserve">I will be using an Agile development methodology to develop my project. For each stage of my project, I will design, </w:t>
       </w:r>
@@ -852,6 +897,7 @@
       <w:r>
         <w:t xml:space="preserve"> and test it again. For each stage, I will also include some time towards the end of the total time dedicated to that feature to complete the write-up of any methods, tests or anything reacted to that feature that needs to go into my Final Project Submission. </w:t>
       </w:r>
+      <w:bookmarkEnd w:id="14"/>
     </w:p>
     <w:p>
       <w:pPr>
@@ -3858,7 +3904,7 @@
 </file>
 
 <file path=word/numbering.xml><?xml version="1.0" encoding="utf-8"?>
-<w:numbering xmlns:wpc="http://schemas.microsoft.com/office/word/2010/wordprocessingCanvas" xmlns:cx="http://schemas.microsoft.com/office/drawing/2014/chartex" xmlns:cx1="http://schemas.microsoft.com/office/drawing/2015/9/8/chartex" xmlns:cx2="http://schemas.microsoft.com/office/drawing/2015/10/21/chartex" xmlns:cx3="http://schemas.microsoft.com/office/drawing/2016/5/9/chartex" xmlns:cx4="http://schemas.microsoft.com/office/drawing/2016/5/10/chartex" xmlns:cx5="http://schemas.microsoft.com/office/drawing/2016/5/11/chartex" xmlns:cx6="http://schemas.microsoft.com/office/drawing/2016/5/12/chartex" xmlns:cx7="http://schemas.microsoft.com/office/drawing/2016/5/13/chartex" xmlns:cx8="http://schemas.microsoft.com/office/drawing/2016/5/14/chartex" xmlns:mc="http://schemas.openxmlformats.org/markup-compatibility/2006" xmlns:aink="http://schemas.microsoft.com/office/drawing/2016/ink" xmlns:am3d="http://schemas.microsoft.com/office/drawing/2017/model3d" xmlns:o="urn:schemas-microsoft-com:office:office" xmlns:oel="http://schemas.microsoft.com/office/2019/extlst" xmlns:r="http://schemas.openxmlformats.org/officeDocument/2006/relationships" xmlns:m="http://schemas.openxmlformats.org/officeDocument/2006/math" xmlns:v="urn:schemas-microsoft-com:vml" xmlns:wp14="http://schemas.microsoft.com/office/word/2010/wordprocessingDrawing" xmlns:wp="http://schemas.openxmlformats.org/drawingml/2006/wordprocessingDrawing" xmlns:w10="urn:schemas-microsoft-com:office:word" xmlns:w="http://schemas.openxmlformats.org/wordprocessingml/2006/main" xmlns:w14="http://schemas.microsoft.com/office/word/2010/wordml" xmlns:w15="http://schemas.microsoft.com/office/word/2012/wordml" xmlns:w16cex="http://schemas.microsoft.com/office/word/2018/wordml/cex" xmlns:w16cid="http://schemas.microsoft.com/office/word/2016/wordml/cid" xmlns:w16="http://schemas.microsoft.com/office/word/2018/wordml" xmlns:w16sdtdh="http://schemas.microsoft.com/office/word/2020/wordml/sdtdatahash" xmlns:w16se="http://schemas.microsoft.com/office/word/2015/wordml/symex" xmlns:wpg="http://schemas.microsoft.com/office/word/2010/wordprocessingGroup" xmlns:wpi="http://schemas.microsoft.com/office/word/2010/wordprocessingInk" xmlns:wne="http://schemas.microsoft.com/office/word/2006/wordml" xmlns:wps="http://schemas.microsoft.com/office/word/2010/wordprocessingShape" mc:Ignorable="w14 w15 w16se w16cid w16 w16cex w16sdtdh wp14">
+<w:numbering xmlns:wpc="http://schemas.microsoft.com/office/word/2010/wordprocessingCanvas" xmlns:cx="http://schemas.microsoft.com/office/drawing/2014/chartex" xmlns:cx1="http://schemas.microsoft.com/office/drawing/2015/9/8/chartex" xmlns:cx2="http://schemas.microsoft.com/office/drawing/2015/10/21/chartex" xmlns:cx3="http://schemas.microsoft.com/office/drawing/2016/5/9/chartex" xmlns:cx4="http://schemas.microsoft.com/office/drawing/2016/5/10/chartex" xmlns:cx5="http://schemas.microsoft.com/office/drawing/2016/5/11/chartex" xmlns:cx6="http://schemas.microsoft.com/office/drawing/2016/5/12/chartex" xmlns:cx7="http://schemas.microsoft.com/office/drawing/2016/5/13/chartex" xmlns:cx8="http://schemas.microsoft.com/office/drawing/2016/5/14/chartex" xmlns:mc="http://schemas.openxmlformats.org/markup-compatibility/2006" xmlns:aink="http://schemas.microsoft.com/office/drawing/2016/ink" xmlns:am3d="http://schemas.microsoft.com/office/drawing/2017/model3d" xmlns:o="urn:schemas-microsoft-com:office:office" xmlns:oel="http://schemas.microsoft.com/office/2019/extlst" xmlns:r="http://schemas.openxmlformats.org/officeDocument/2006/relationships" xmlns:m="http://schemas.openxmlformats.org/officeDocument/2006/math" xmlns:v="urn:schemas-microsoft-com:vml" xmlns:wp14="http://schemas.microsoft.com/office/word/2010/wordprocessingDrawing" xmlns:wp="http://schemas.openxmlformats.org/drawingml/2006/wordprocessingDrawing" xmlns:w10="urn:schemas-microsoft-com:office:word" xmlns:w="http://schemas.openxmlformats.org/wordprocessingml/2006/main" xmlns:w14="http://schemas.microsoft.com/office/word/2010/wordml" xmlns:w15="http://schemas.microsoft.com/office/word/2012/wordml" xmlns:w16cex="http://schemas.microsoft.com/office/word/2018/wordml/cex" xmlns:w16cid="http://schemas.microsoft.com/office/word/2016/wordml/cid" xmlns:w16="http://schemas.microsoft.com/office/word/2018/wordml" xmlns:w16du="http://schemas.microsoft.com/office/word/2023/wordml/word16du" xmlns:w16sdtdh="http://schemas.microsoft.com/office/word/2020/wordml/sdtdatahash" xmlns:w16se="http://schemas.microsoft.com/office/word/2015/wordml/symex" xmlns:wpg="http://schemas.microsoft.com/office/word/2010/wordprocessingGroup" xmlns:wpi="http://schemas.microsoft.com/office/word/2010/wordprocessingInk" xmlns:wne="http://schemas.microsoft.com/office/word/2006/wordml" xmlns:wps="http://schemas.microsoft.com/office/word/2010/wordprocessingShape" mc:Ignorable="w14 w15 w16se w16cid w16 w16cex w16sdtdh wp14">
   <w:abstractNum w:abstractNumId="0" w15:restartNumberingAfterBreak="0">
     <w:nsid w:val="54226C24"/>
     <w:multiLevelType w:val="hybridMultilevel"/>

</xml_diff>